<commit_message>
Added 15-1, 15-2, and 15-3
</commit_message>
<xml_diff>
--- a/docs/Section 10 - Dhamma.docx
+++ b/docs/Section 10 - Dhamma.docx
@@ -1966,10 +1966,10 @@
         </w:rPr>
         <w:lastRenderedPageBreak/>
         <w:drawing>
-          <wp:inline distT="0" distB="0" distL="0" distR="0" wp14:anchorId="11F7DD05" wp14:editId="17C75BD2">
-            <wp:extent cx="2692800" cy="2869200"/>
-            <wp:effectExtent l="0" t="0" r="0" b="7620"/>
-            <wp:docPr id="2120768057" name="Picture 4"/>
+          <wp:inline distT="0" distB="0" distL="0" distR="0" wp14:anchorId="23D00427" wp14:editId="2227F8A0">
+            <wp:extent cx="2686050" cy="2867025"/>
+            <wp:effectExtent l="0" t="0" r="0" b="9525"/>
+            <wp:docPr id="1152866920" name="Picture 1"/>
             <wp:cNvGraphicFramePr>
               <a:graphicFrameLocks xmlns:a="http://schemas.openxmlformats.org/drawingml/2006/main" noChangeAspect="1"/>
             </wp:cNvGraphicFramePr>
@@ -1977,7 +1977,7 @@
               <a:graphicData uri="http://schemas.openxmlformats.org/drawingml/2006/picture">
                 <pic:pic xmlns:pic="http://schemas.openxmlformats.org/drawingml/2006/picture">
                   <pic:nvPicPr>
-                    <pic:cNvPr id="0" name="Picture 2"/>
+                    <pic:cNvPr id="1152866920" name="Picture 1"/>
                     <pic:cNvPicPr>
                       <a:picLocks noChangeAspect="1" noChangeArrowheads="1"/>
                     </pic:cNvPicPr>
@@ -1998,21 +1998,15 @@
                   <pic:spPr bwMode="auto">
                     <a:xfrm>
                       <a:off x="0" y="0"/>
-                      <a:ext cx="2692800" cy="2869200"/>
+                      <a:ext cx="2686050" cy="2867025"/>
                     </a:xfrm>
                     <a:prstGeom prst="rect">
                       <a:avLst/>
                     </a:prstGeom>
-                    <a:solidFill>
-                      <a:srgbClr val="000000">
-                        <a:shade val="95000"/>
-                      </a:srgbClr>
-                    </a:solidFill>
-                    <a:ln w="444500" cap="sq">
+                    <a:noFill/>
+                    <a:ln>
                       <a:noFill/>
-                      <a:miter lim="800000"/>
                     </a:ln>
-                    <a:effectLst/>
                   </pic:spPr>
                 </pic:pic>
               </a:graphicData>
@@ -2029,8 +2023,8 @@
           <w:rFonts w:cstheme="minorHAnsi"/>
           <w:b/>
           <w:bCs/>
-          <w:sz w:val="28"/>
-          <w:szCs w:val="28"/>
+          <w:sz w:val="24"/>
+          <w:szCs w:val="24"/>
         </w:rPr>
       </w:pPr>
       <w:r>
@@ -2043,11 +2037,7 @@
         </w:rPr>
         <w:t>The Samma Sambuddha</w:t>
       </w:r>
-    </w:p>
-    <w:p>
-      <w:pPr>
-        <w:spacing w:after="0"/>
-        <w:jc w:val="center"/>
+      <w:r>
         <w:rPr>
           <w:rFonts w:cstheme="minorHAnsi"/>
           <w:b/>
@@ -2055,38 +2045,24 @@
           <w:sz w:val="24"/>
           <w:szCs w:val="24"/>
         </w:rPr>
-      </w:pPr>
-      <w:r>
-        <w:rPr>
+        <w:t xml:space="preserve"> </w:t>
+      </w:r>
+      <w:r>
+        <w:rPr>
+          <w:rStyle w:val="EndnoteReference"/>
           <w:rFonts w:cstheme="minorHAnsi"/>
           <w:b/>
           <w:bCs/>
         </w:rPr>
-        <w:t>The Dhamma is the profound teaching of the Blessed One, the truth discovered by Him upon His awakening as a Samma Sambuddha</w:t>
-      </w:r>
-      <w:r>
-        <w:rPr>
-          <w:rFonts w:cstheme="minorHAnsi"/>
-          <w:b/>
-          <w:bCs/>
-        </w:rPr>
-        <w:t xml:space="preserve"> </w:t>
-      </w:r>
-      <w:r>
-        <w:rPr>
-          <w:rStyle w:val="EndnoteReference"/>
-          <w:rFonts w:cstheme="minorHAnsi"/>
-          <w:b/>
-          <w:bCs/>
-        </w:rPr>
         <w:endnoteReference w:id="11"/>
       </w:r>
     </w:p>
     <w:p>
       <w:pPr>
         <w:spacing w:after="0"/>
-        <w:rPr>
-          <w:rFonts w:ascii="Times New Roman" w:hAnsi="Times New Roman" w:cs="Times New Roman"/>
+        <w:jc w:val="center"/>
+        <w:rPr>
+          <w:rFonts w:cstheme="minorHAnsi"/>
           <w:b/>
           <w:bCs/>
           <w:sz w:val="28"/>
@@ -2494,7 +2470,6 @@
           <w:sz w:val="24"/>
           <w:szCs w:val="24"/>
         </w:rPr>
-        <w:lastRenderedPageBreak/>
         <w:t> </w:t>
       </w:r>
       <w:r>
@@ -2568,6 +2543,7 @@
           <w:sz w:val="24"/>
           <w:szCs w:val="24"/>
         </w:rPr>
+        <w:lastRenderedPageBreak/>
         <w:t>crossed over the poisons;</w:t>
       </w:r>
       <w:r>
@@ -3294,6 +3270,7 @@
         <w:pStyle w:val="Heading1"/>
       </w:pPr>
       <w:r>
+        <w:lastRenderedPageBreak/>
         <w:t xml:space="preserve">People </w:t>
       </w:r>
       <w:r>
@@ -3861,7 +3838,6 @@
           <w:sz w:val="24"/>
           <w:szCs w:val="24"/>
         </w:rPr>
-        <w:lastRenderedPageBreak/>
         <w:t>“Not seeing the Four Noble Truths as they are,</w:t>
       </w:r>
       <w:r>
@@ -3884,6 +3860,16 @@
           <w:szCs w:val="24"/>
         </w:rPr>
         <w:br/>
+      </w:r>
+      <w:r>
+        <w:rPr>
+          <w:rFonts w:ascii="Times New Roman" w:hAnsi="Times New Roman" w:cs="Times New Roman"/>
+          <w:i/>
+          <w:iCs/>
+          <w:sz w:val="24"/>
+          <w:szCs w:val="24"/>
+        </w:rPr>
+        <w:lastRenderedPageBreak/>
         <w:t>These being seen, becoming’s supports pulled up,</w:t>
       </w:r>
       <w:r>
@@ -4375,44 +4361,52 @@
         <w:pStyle w:val="Heading2"/>
       </w:pPr>
       <w:r>
+        <w:t>The Noble Eightfold Path: The Journey to Liberation</w:t>
+      </w:r>
+    </w:p>
+    <w:p>
+      <w:pPr>
+        <w:spacing w:after="0"/>
+        <w:rPr>
+          <w:rFonts w:ascii="Times New Roman" w:hAnsi="Times New Roman" w:cs="Times New Roman"/>
+          <w:sz w:val="24"/>
+          <w:szCs w:val="24"/>
+        </w:rPr>
+      </w:pPr>
+      <w:r>
+        <w:rPr>
+          <w:rFonts w:ascii="Times New Roman" w:hAnsi="Times New Roman" w:cs="Times New Roman"/>
+          <w:sz w:val="24"/>
+          <w:szCs w:val="24"/>
+        </w:rPr>
+        <w:t xml:space="preserve">The Noble Eightfold Path, the fourth of the Four Noble Truths, is the sacred road that leads to the culmination of the spiritual journey. Known as the </w:t>
+      </w:r>
+      <w:r>
+        <w:rPr>
+          <w:rFonts w:ascii="Times New Roman" w:hAnsi="Times New Roman" w:cs="Times New Roman"/>
+          <w:i/>
+          <w:iCs/>
+          <w:sz w:val="24"/>
+          <w:szCs w:val="24"/>
+        </w:rPr>
+        <w:t>Middle Way</w:t>
+      </w:r>
+      <w:r>
+        <w:rPr>
+          <w:rFonts w:ascii="Times New Roman" w:hAnsi="Times New Roman" w:cs="Times New Roman"/>
+          <w:sz w:val="24"/>
+          <w:szCs w:val="24"/>
+        </w:rPr>
+        <w:t xml:space="preserve">, it is the noble path that </w:t>
+      </w:r>
+      <w:r>
+        <w:rPr>
+          <w:rFonts w:ascii="Times New Roman" w:hAnsi="Times New Roman" w:cs="Times New Roman"/>
+          <w:sz w:val="24"/>
+          <w:szCs w:val="24"/>
+        </w:rPr>
         <w:lastRenderedPageBreak/>
-        <w:t>The Noble Eightfold Path: The Journey to Liberation</w:t>
-      </w:r>
-    </w:p>
-    <w:p>
-      <w:pPr>
-        <w:spacing w:after="0"/>
-        <w:rPr>
-          <w:rFonts w:ascii="Times New Roman" w:hAnsi="Times New Roman" w:cs="Times New Roman"/>
-          <w:sz w:val="24"/>
-          <w:szCs w:val="24"/>
-        </w:rPr>
-      </w:pPr>
-      <w:r>
-        <w:rPr>
-          <w:rFonts w:ascii="Times New Roman" w:hAnsi="Times New Roman" w:cs="Times New Roman"/>
-          <w:sz w:val="24"/>
-          <w:szCs w:val="24"/>
-        </w:rPr>
-        <w:t xml:space="preserve">The Noble Eightfold Path, the fourth of the Four Noble Truths, is the sacred road that leads to the culmination of the spiritual journey. Known as the </w:t>
-      </w:r>
-      <w:r>
-        <w:rPr>
-          <w:rFonts w:ascii="Times New Roman" w:hAnsi="Times New Roman" w:cs="Times New Roman"/>
-          <w:i/>
-          <w:iCs/>
-          <w:sz w:val="24"/>
-          <w:szCs w:val="24"/>
-        </w:rPr>
-        <w:t>Middle Way</w:t>
-      </w:r>
-      <w:r>
-        <w:rPr>
-          <w:rFonts w:ascii="Times New Roman" w:hAnsi="Times New Roman" w:cs="Times New Roman"/>
-          <w:sz w:val="24"/>
-          <w:szCs w:val="24"/>
-        </w:rPr>
-        <w:t xml:space="preserve">, it is the noble path that transcends extremes and fulfills the highest purpose of life—the complete liberation from the endless cycle of suffering in </w:t>
+        <w:t xml:space="preserve">transcends extremes and fulfills the highest purpose of life—the complete liberation from the endless cycle of suffering in </w:t>
       </w:r>
       <w:proofErr w:type="spellStart"/>
       <w:r>
@@ -4616,6 +4610,7 @@
     <w:p>
       <w:pPr>
         <w:spacing w:after="0"/>
+        <w:jc w:val="center"/>
         <w:rPr>
           <w:rFonts w:ascii="Times New Roman" w:hAnsi="Times New Roman" w:cs="Times New Roman"/>
           <w:sz w:val="24"/>
@@ -4629,25 +4624,9 @@
           <w:noProof/>
         </w:rPr>
         <w:drawing>
-          <wp:anchor distT="0" distB="0" distL="114300" distR="114300" simplePos="0" relativeHeight="251662336" behindDoc="0" locked="0" layoutInCell="1" allowOverlap="1" wp14:anchorId="7AE99354" wp14:editId="261F1476">
-            <wp:simplePos x="0" y="0"/>
-            <wp:positionH relativeFrom="column">
-              <wp:posOffset>194310</wp:posOffset>
-            </wp:positionH>
-            <wp:positionV relativeFrom="paragraph">
-              <wp:posOffset>132080</wp:posOffset>
-            </wp:positionV>
+          <wp:inline distT="0" distB="0" distL="0" distR="0" wp14:anchorId="7AE99354" wp14:editId="5F000CB5">
             <wp:extent cx="3895200" cy="2754000"/>
             <wp:effectExtent l="0" t="0" r="0" b="8255"/>
-            <wp:wrapThrough wrapText="bothSides">
-              <wp:wrapPolygon edited="0">
-                <wp:start x="0" y="0"/>
-                <wp:lineTo x="0" y="21515"/>
-                <wp:lineTo x="21445" y="21515"/>
-                <wp:lineTo x="21445" y="0"/>
-                <wp:lineTo x="0" y="0"/>
-              </wp:wrapPolygon>
-            </wp:wrapThrough>
             <wp:docPr id="1480180733" name="Picture 3"/>
             <wp:cNvGraphicFramePr>
               <a:graphicFrameLocks xmlns:a="http://schemas.openxmlformats.org/drawingml/2006/main" noChangeAspect="1"/>
@@ -4690,169 +4669,1147 @@
                 </pic:pic>
               </a:graphicData>
             </a:graphic>
-            <wp14:sizeRelH relativeFrom="page">
-              <wp14:pctWidth>0</wp14:pctWidth>
-            </wp14:sizeRelH>
-            <wp14:sizeRelV relativeFrom="page">
-              <wp14:pctHeight>0</wp14:pctHeight>
-            </wp14:sizeRelV>
-          </wp:anchor>
+          </wp:inline>
         </w:drawing>
       </w:r>
     </w:p>
     <w:p>
       <w:pPr>
         <w:spacing w:after="0"/>
-        <w:rPr>
-          <w:rFonts w:cstheme="minorHAnsi"/>
+        <w:jc w:val="center"/>
+        <w:rPr>
+          <w:rFonts w:ascii="Times New Roman" w:hAnsi="Times New Roman" w:cs="Times New Roman"/>
           <w:b/>
           <w:bCs/>
-        </w:rPr>
-      </w:pPr>
-    </w:p>
-    <w:p>
-      <w:pPr>
-        <w:spacing w:after="0"/>
+          <w:sz w:val="24"/>
+          <w:szCs w:val="24"/>
+        </w:rPr>
+      </w:pPr>
+      <w:r>
         <w:rPr>
           <w:rFonts w:cstheme="minorHAnsi"/>
           <w:b/>
           <w:bCs/>
         </w:rPr>
-      </w:pPr>
-    </w:p>
-    <w:p>
-      <w:pPr>
-        <w:spacing w:after="0"/>
+        <w:t>Factors of The Noble Eightfold Path</w:t>
+      </w:r>
+      <w:r>
         <w:rPr>
           <w:rFonts w:cstheme="minorHAnsi"/>
           <w:b/>
           <w:bCs/>
         </w:rPr>
-      </w:pPr>
-    </w:p>
-    <w:p>
-      <w:pPr>
-        <w:spacing w:after="0"/>
-        <w:rPr>
+        <w:t xml:space="preserve"> </w:t>
+      </w:r>
+      <w:r>
+        <w:rPr>
+          <w:rStyle w:val="EndnoteReference"/>
           <w:rFonts w:cstheme="minorHAnsi"/>
           <w:b/>
           <w:bCs/>
         </w:rPr>
-      </w:pPr>
-    </w:p>
-    <w:p>
-      <w:pPr>
-        <w:spacing w:after="0"/>
-        <w:rPr>
-          <w:rFonts w:cstheme="minorHAnsi"/>
+        <w:endnoteReference w:id="26"/>
+      </w:r>
+    </w:p>
+    <w:p>
+      <w:pPr>
+        <w:spacing w:after="0"/>
+        <w:rPr>
+          <w:rFonts w:ascii="Times New Roman" w:hAnsi="Times New Roman" w:cs="Times New Roman"/>
           <w:b/>
           <w:bCs/>
-        </w:rPr>
-      </w:pPr>
-    </w:p>
-    <w:p>
-      <w:pPr>
-        <w:spacing w:after="0"/>
-        <w:rPr>
-          <w:rFonts w:cstheme="minorHAnsi"/>
+          <w:sz w:val="24"/>
+          <w:szCs w:val="24"/>
+        </w:rPr>
+      </w:pPr>
+    </w:p>
+    <w:p>
+      <w:pPr>
+        <w:pStyle w:val="Heading3"/>
+      </w:pPr>
+      <w:r>
+        <w:t>The Noble Eightfold Path: An Ancient and Timeless Way</w:t>
+      </w:r>
+    </w:p>
+    <w:p>
+      <w:pPr>
+        <w:spacing w:after="0"/>
+        <w:rPr>
+          <w:rFonts w:ascii="Times New Roman" w:hAnsi="Times New Roman" w:cs="Times New Roman"/>
+          <w:sz w:val="24"/>
+          <w:szCs w:val="24"/>
+        </w:rPr>
+      </w:pPr>
+      <w:r>
+        <w:rPr>
+          <w:rFonts w:ascii="Times New Roman" w:hAnsi="Times New Roman" w:cs="Times New Roman"/>
+          <w:sz w:val="24"/>
+          <w:szCs w:val="24"/>
+        </w:rPr>
+        <w:t>The Noble Eightfold Path is not a new teaching but an ancient and timeless road walked by the Perfectly Enlightened Ones of the past. The Buddha himself affirmed this in the following words:</w:t>
+      </w:r>
+    </w:p>
+    <w:p>
+      <w:pPr>
+        <w:spacing w:after="0"/>
+        <w:rPr>
+          <w:rFonts w:ascii="Times New Roman" w:hAnsi="Times New Roman" w:cs="Times New Roman"/>
+          <w:sz w:val="24"/>
+          <w:szCs w:val="24"/>
+        </w:rPr>
+      </w:pPr>
+      <w:r>
+        <w:rPr>
+          <w:rFonts w:ascii="Times New Roman" w:hAnsi="Times New Roman" w:cs="Times New Roman"/>
+          <w:i/>
+          <w:iCs/>
+          <w:sz w:val="24"/>
+          <w:szCs w:val="24"/>
+        </w:rPr>
+        <w:t xml:space="preserve">"Bhikkhus, I have seen the ancient path, the ancient road traversed by the Perfectly Enlightened Ones of the past. And what is that ancient path, that ancient road? It is none other than this Noble Eightfold Path... Having directly realized this, I have proclaimed it to the bhikkhus, the </w:t>
+      </w:r>
+      <w:proofErr w:type="spellStart"/>
+      <w:r>
+        <w:rPr>
+          <w:rFonts w:ascii="Times New Roman" w:hAnsi="Times New Roman" w:cs="Times New Roman"/>
+          <w:i/>
+          <w:iCs/>
+          <w:sz w:val="24"/>
+          <w:szCs w:val="24"/>
+        </w:rPr>
+        <w:t>bhikkhunīs</w:t>
+      </w:r>
+      <w:proofErr w:type="spellEnd"/>
+      <w:r>
+        <w:rPr>
+          <w:rFonts w:ascii="Times New Roman" w:hAnsi="Times New Roman" w:cs="Times New Roman"/>
+          <w:i/>
+          <w:iCs/>
+          <w:sz w:val="24"/>
+          <w:szCs w:val="24"/>
+        </w:rPr>
+        <w:t>, the male lay followers, and the female lay followers. As a result, this holy life has flourished and prospered, becoming well-established, widespread, and renowned among both devas and humans."</w:t>
+      </w:r>
+      <w:r>
+        <w:rPr>
+          <w:rFonts w:ascii="Times New Roman" w:hAnsi="Times New Roman" w:cs="Times New Roman"/>
+          <w:i/>
+          <w:iCs/>
+          <w:sz w:val="24"/>
+          <w:szCs w:val="24"/>
+        </w:rPr>
+        <w:t xml:space="preserve"> </w:t>
+      </w:r>
+      <w:r>
+        <w:rPr>
+          <w:rFonts w:ascii="Times New Roman" w:hAnsi="Times New Roman" w:cs="Times New Roman"/>
+          <w:i/>
+          <w:iCs/>
+          <w:sz w:val="24"/>
+          <w:szCs w:val="24"/>
+        </w:rPr>
+        <w:t>”</w:t>
+      </w:r>
+      <w:r>
+        <w:rPr>
+          <w:rStyle w:val="EndnoteReference"/>
+          <w:rFonts w:ascii="Times New Roman" w:hAnsi="Times New Roman" w:cs="Times New Roman"/>
+          <w:i/>
+          <w:iCs/>
+          <w:sz w:val="24"/>
+          <w:szCs w:val="24"/>
+        </w:rPr>
+        <w:endnoteReference w:id="27"/>
+      </w:r>
+    </w:p>
+    <w:p>
+      <w:pPr>
+        <w:spacing w:after="0"/>
+        <w:rPr>
+          <w:rFonts w:ascii="Times New Roman" w:hAnsi="Times New Roman" w:cs="Times New Roman"/>
+          <w:sz w:val="24"/>
+          <w:szCs w:val="24"/>
+        </w:rPr>
+      </w:pPr>
+    </w:p>
+    <w:p>
+      <w:pPr>
+        <w:spacing w:after="0"/>
+        <w:rPr>
+          <w:rFonts w:ascii="Times New Roman" w:hAnsi="Times New Roman" w:cs="Times New Roman"/>
           <w:b/>
           <w:bCs/>
-        </w:rPr>
-      </w:pPr>
-    </w:p>
-    <w:p>
-      <w:pPr>
-        <w:spacing w:after="0"/>
-        <w:rPr>
-          <w:rFonts w:cstheme="minorHAnsi"/>
+          <w:sz w:val="24"/>
+          <w:szCs w:val="24"/>
+        </w:rPr>
+      </w:pPr>
+      <w:r>
+        <w:rPr>
+          <w:rFonts w:ascii="Times New Roman" w:hAnsi="Times New Roman" w:cs="Times New Roman"/>
           <w:b/>
           <w:bCs/>
-        </w:rPr>
-      </w:pPr>
-    </w:p>
-    <w:p>
-      <w:pPr>
-        <w:spacing w:after="0"/>
-        <w:rPr>
-          <w:rFonts w:cstheme="minorHAnsi"/>
+          <w:sz w:val="24"/>
+          <w:szCs w:val="24"/>
+        </w:rPr>
+        <w:t>This sacred path, rediscovered and illuminated by the Blessed One, continues to guide countless beings toward true liberation and the highest peace—</w:t>
+      </w:r>
+      <w:proofErr w:type="spellStart"/>
+      <w:r>
+        <w:rPr>
+          <w:rFonts w:ascii="Times New Roman" w:hAnsi="Times New Roman" w:cs="Times New Roman"/>
           <w:b/>
           <w:bCs/>
-        </w:rPr>
-      </w:pPr>
-    </w:p>
-    <w:p>
-      <w:pPr>
-        <w:spacing w:after="0"/>
-        <w:rPr>
-          <w:rFonts w:cstheme="minorHAnsi"/>
+          <w:sz w:val="24"/>
+          <w:szCs w:val="24"/>
+        </w:rPr>
+        <w:t>Nibbāna</w:t>
+      </w:r>
+      <w:proofErr w:type="spellEnd"/>
+      <w:r>
+        <w:rPr>
+          <w:rFonts w:ascii="Times New Roman" w:hAnsi="Times New Roman" w:cs="Times New Roman"/>
           <w:b/>
           <w:bCs/>
-        </w:rPr>
-      </w:pPr>
-    </w:p>
-    <w:p>
-      <w:pPr>
-        <w:spacing w:after="0"/>
-        <w:rPr>
-          <w:rFonts w:cstheme="minorHAnsi"/>
+          <w:sz w:val="24"/>
+          <w:szCs w:val="24"/>
+        </w:rPr>
+        <w:t>.</w:t>
+      </w:r>
+    </w:p>
+    <w:p>
+      <w:pPr>
+        <w:spacing w:after="0"/>
+        <w:rPr>
+          <w:rFonts w:ascii="Times New Roman" w:hAnsi="Times New Roman" w:cs="Times New Roman"/>
+          <w:sz w:val="24"/>
+          <w:szCs w:val="24"/>
+        </w:rPr>
+      </w:pPr>
+    </w:p>
+    <w:p>
+      <w:pPr>
+        <w:pStyle w:val="Heading3"/>
+      </w:pPr>
+      <w:r>
+        <w:lastRenderedPageBreak/>
+        <w:t>The Noble Eightfold Path: The Divine Chariot to Liberation</w:t>
+      </w:r>
+    </w:p>
+    <w:p>
+      <w:pPr>
+        <w:spacing w:after="0"/>
+        <w:rPr>
+          <w:rFonts w:ascii="Times New Roman" w:hAnsi="Times New Roman" w:cs="Times New Roman"/>
+          <w:sz w:val="24"/>
+          <w:szCs w:val="24"/>
+        </w:rPr>
+      </w:pPr>
+      <w:r>
+        <w:rPr>
+          <w:rFonts w:ascii="Times New Roman" w:hAnsi="Times New Roman" w:cs="Times New Roman"/>
+          <w:sz w:val="24"/>
+          <w:szCs w:val="24"/>
+        </w:rPr>
+        <w:t xml:space="preserve">The Noble Eightfold Path is not merely a guide to right living—it is the Great Vehicle, the supreme chariot that leads beings toward ultimate freedom. Once, when Venerable </w:t>
+      </w:r>
+      <w:proofErr w:type="spellStart"/>
+      <w:r>
+        <w:rPr>
+          <w:rFonts w:ascii="Times New Roman" w:hAnsi="Times New Roman" w:cs="Times New Roman"/>
+          <w:sz w:val="24"/>
+          <w:szCs w:val="24"/>
+        </w:rPr>
+        <w:t>Ānanda</w:t>
+      </w:r>
+      <w:proofErr w:type="spellEnd"/>
+      <w:r>
+        <w:rPr>
+          <w:rFonts w:ascii="Times New Roman" w:hAnsi="Times New Roman" w:cs="Times New Roman"/>
+          <w:sz w:val="24"/>
+          <w:szCs w:val="24"/>
+        </w:rPr>
+        <w:t xml:space="preserve"> asked the Blessed One to reveal a divine vehicle within this Dhamma and Discipline, the </w:t>
+      </w:r>
+    </w:p>
+    <w:p>
+      <w:pPr>
+        <w:spacing w:after="0"/>
+        <w:rPr>
+          <w:rFonts w:ascii="Times New Roman" w:hAnsi="Times New Roman" w:cs="Times New Roman"/>
+          <w:sz w:val="24"/>
+          <w:szCs w:val="24"/>
+        </w:rPr>
+      </w:pPr>
+    </w:p>
+    <w:p>
+      <w:pPr>
+        <w:spacing w:after="0"/>
+        <w:rPr>
+          <w:rFonts w:ascii="Times New Roman" w:hAnsi="Times New Roman" w:cs="Times New Roman"/>
+          <w:sz w:val="24"/>
+          <w:szCs w:val="24"/>
+        </w:rPr>
+      </w:pPr>
+      <w:r>
+        <w:rPr>
+          <w:rFonts w:ascii="Times New Roman" w:hAnsi="Times New Roman" w:cs="Times New Roman"/>
+          <w:sz w:val="24"/>
+          <w:szCs w:val="24"/>
+        </w:rPr>
+        <w:t>Buddha proclaimed:</w:t>
+      </w:r>
+    </w:p>
+    <w:p>
+      <w:pPr>
+        <w:spacing w:after="0"/>
+        <w:rPr>
+          <w:rFonts w:ascii="Times New Roman" w:hAnsi="Times New Roman" w:cs="Times New Roman"/>
+          <w:i/>
+          <w:iCs/>
+          <w:sz w:val="24"/>
+          <w:szCs w:val="24"/>
+        </w:rPr>
+      </w:pPr>
+      <w:r>
+        <w:rPr>
+          <w:rFonts w:ascii="Times New Roman" w:hAnsi="Times New Roman" w:cs="Times New Roman"/>
+          <w:i/>
+          <w:iCs/>
+          <w:sz w:val="24"/>
+          <w:szCs w:val="24"/>
+        </w:rPr>
+        <w:t>“…this Noble Eightfold Path is known as ‘the divine vehicle,’ ‘the vehicle of Dhamma,’ and ‘the unsurpassed victory in battle.</w:t>
+      </w:r>
+      <w:r>
+        <w:rPr>
+          <w:rFonts w:ascii="Times New Roman" w:hAnsi="Times New Roman" w:cs="Times New Roman"/>
+          <w:i/>
+          <w:iCs/>
+          <w:sz w:val="24"/>
+          <w:szCs w:val="24"/>
+        </w:rPr>
+        <w:t xml:space="preserve">” </w:t>
+      </w:r>
+      <w:r>
+        <w:rPr>
+          <w:rStyle w:val="EndnoteReference"/>
+          <w:rFonts w:ascii="Times New Roman" w:hAnsi="Times New Roman" w:cs="Times New Roman"/>
+          <w:i/>
+          <w:iCs/>
+          <w:sz w:val="24"/>
+          <w:szCs w:val="24"/>
+        </w:rPr>
+        <w:endnoteReference w:id="28"/>
+      </w:r>
+    </w:p>
+    <w:p>
+      <w:pPr>
+        <w:spacing w:after="0"/>
+        <w:rPr>
+          <w:rFonts w:ascii="Times New Roman" w:hAnsi="Times New Roman" w:cs="Times New Roman"/>
+          <w:sz w:val="24"/>
+          <w:szCs w:val="24"/>
+        </w:rPr>
+      </w:pPr>
+    </w:p>
+    <w:p>
+      <w:pPr>
+        <w:spacing w:after="0"/>
+        <w:rPr>
+          <w:rFonts w:ascii="Times New Roman" w:hAnsi="Times New Roman" w:cs="Times New Roman"/>
+          <w:sz w:val="24"/>
+          <w:szCs w:val="24"/>
+        </w:rPr>
+      </w:pPr>
+      <w:r>
+        <w:rPr>
+          <w:rFonts w:ascii="Times New Roman" w:hAnsi="Times New Roman" w:cs="Times New Roman"/>
+          <w:sz w:val="24"/>
+          <w:szCs w:val="24"/>
+        </w:rPr>
+        <w:t>The Buddha then described this path as a majestic chariot, perfectly equipped for the journey to liberation:</w:t>
+      </w:r>
+    </w:p>
+    <w:p>
+      <w:pPr>
+        <w:spacing w:after="0"/>
+        <w:rPr>
+          <w:rFonts w:ascii="Times New Roman" w:hAnsi="Times New Roman" w:cs="Times New Roman"/>
+          <w:i/>
+          <w:iCs/>
+          <w:sz w:val="24"/>
+          <w:szCs w:val="24"/>
+        </w:rPr>
+      </w:pPr>
+    </w:p>
+    <w:p>
+      <w:pPr>
+        <w:spacing w:after="0"/>
+        <w:rPr>
+          <w:rFonts w:ascii="Times New Roman" w:hAnsi="Times New Roman" w:cs="Times New Roman"/>
+          <w:sz w:val="24"/>
+          <w:szCs w:val="24"/>
+        </w:rPr>
+      </w:pPr>
+      <w:r>
+        <w:rPr>
+          <w:rFonts w:ascii="Times New Roman" w:hAnsi="Times New Roman" w:cs="Times New Roman"/>
+          <w:i/>
+          <w:iCs/>
+          <w:sz w:val="24"/>
+          <w:szCs w:val="24"/>
+        </w:rPr>
+        <w:t>“Its qualities of faith and wisdom</w:t>
+      </w:r>
+      <w:r>
+        <w:rPr>
+          <w:rFonts w:ascii="Times New Roman" w:hAnsi="Times New Roman" w:cs="Times New Roman"/>
+          <w:sz w:val="24"/>
+          <w:szCs w:val="24"/>
+        </w:rPr>
+        <w:br/>
+      </w:r>
+      <w:r>
+        <w:rPr>
+          <w:rFonts w:ascii="Times New Roman" w:hAnsi="Times New Roman" w:cs="Times New Roman"/>
+          <w:i/>
+          <w:iCs/>
+          <w:sz w:val="24"/>
+          <w:szCs w:val="24"/>
+        </w:rPr>
+        <w:t>Are always yoked evenly together.</w:t>
+      </w:r>
+      <w:r>
+        <w:rPr>
+          <w:rFonts w:ascii="Times New Roman" w:hAnsi="Times New Roman" w:cs="Times New Roman"/>
+          <w:sz w:val="24"/>
+          <w:szCs w:val="24"/>
+        </w:rPr>
+        <w:br/>
+      </w:r>
+      <w:r>
+        <w:rPr>
+          <w:rFonts w:ascii="Times New Roman" w:hAnsi="Times New Roman" w:cs="Times New Roman"/>
+          <w:i/>
+          <w:iCs/>
+          <w:sz w:val="24"/>
+          <w:szCs w:val="24"/>
+        </w:rPr>
+        <w:t>Shame is its pole, mind its yoke-tie,</w:t>
+      </w:r>
+      <w:r>
+        <w:rPr>
+          <w:rFonts w:ascii="Times New Roman" w:hAnsi="Times New Roman" w:cs="Times New Roman"/>
+          <w:sz w:val="24"/>
+          <w:szCs w:val="24"/>
+        </w:rPr>
+        <w:br/>
+      </w:r>
+      <w:r>
+        <w:rPr>
+          <w:rFonts w:ascii="Times New Roman" w:hAnsi="Times New Roman" w:cs="Times New Roman"/>
+          <w:i/>
+          <w:iCs/>
+          <w:sz w:val="24"/>
+          <w:szCs w:val="24"/>
+        </w:rPr>
+        <w:t>Mindfulness the watchful charioteer.</w:t>
+      </w:r>
+    </w:p>
+    <w:p>
+      <w:pPr>
+        <w:spacing w:after="0"/>
+        <w:rPr>
+          <w:rFonts w:ascii="Times New Roman" w:hAnsi="Times New Roman" w:cs="Times New Roman"/>
+          <w:i/>
+          <w:iCs/>
+          <w:sz w:val="24"/>
+          <w:szCs w:val="24"/>
+        </w:rPr>
+      </w:pPr>
+    </w:p>
+    <w:p>
+      <w:pPr>
+        <w:spacing w:after="0"/>
+        <w:rPr>
+          <w:rFonts w:ascii="Times New Roman" w:hAnsi="Times New Roman" w:cs="Times New Roman"/>
+          <w:sz w:val="24"/>
+          <w:szCs w:val="24"/>
+        </w:rPr>
+      </w:pPr>
+      <w:r>
+        <w:rPr>
+          <w:rFonts w:ascii="Times New Roman" w:hAnsi="Times New Roman" w:cs="Times New Roman"/>
+          <w:i/>
+          <w:iCs/>
+          <w:sz w:val="24"/>
+          <w:szCs w:val="24"/>
+        </w:rPr>
+        <w:t>The chariot’s ornament is virtue,</w:t>
+      </w:r>
+      <w:r>
+        <w:rPr>
+          <w:rFonts w:ascii="Times New Roman" w:hAnsi="Times New Roman" w:cs="Times New Roman"/>
+          <w:sz w:val="24"/>
+          <w:szCs w:val="24"/>
+        </w:rPr>
+        <w:br/>
+      </w:r>
+      <w:r>
+        <w:rPr>
+          <w:rFonts w:ascii="Times New Roman" w:hAnsi="Times New Roman" w:cs="Times New Roman"/>
+          <w:i/>
+          <w:iCs/>
+          <w:sz w:val="24"/>
+          <w:szCs w:val="24"/>
+        </w:rPr>
+        <w:t xml:space="preserve">Its axle </w:t>
+      </w:r>
+      <w:proofErr w:type="spellStart"/>
+      <w:r>
+        <w:rPr>
+          <w:rFonts w:ascii="Times New Roman" w:hAnsi="Times New Roman" w:cs="Times New Roman"/>
+          <w:i/>
+          <w:iCs/>
+          <w:sz w:val="24"/>
+          <w:szCs w:val="24"/>
+        </w:rPr>
+        <w:t>jhāna</w:t>
+      </w:r>
+      <w:proofErr w:type="spellEnd"/>
+      <w:r>
+        <w:rPr>
+          <w:rFonts w:ascii="Times New Roman" w:hAnsi="Times New Roman" w:cs="Times New Roman"/>
+          <w:i/>
+          <w:iCs/>
+          <w:sz w:val="24"/>
+          <w:szCs w:val="24"/>
+        </w:rPr>
+        <w:t>, energy its wheels;</w:t>
+      </w:r>
+      <w:r>
+        <w:rPr>
+          <w:rFonts w:ascii="Times New Roman" w:hAnsi="Times New Roman" w:cs="Times New Roman"/>
+          <w:sz w:val="24"/>
+          <w:szCs w:val="24"/>
+        </w:rPr>
+        <w:br/>
+      </w:r>
+      <w:r>
+        <w:rPr>
+          <w:rFonts w:ascii="Times New Roman" w:hAnsi="Times New Roman" w:cs="Times New Roman"/>
+          <w:i/>
+          <w:iCs/>
+          <w:sz w:val="24"/>
+          <w:szCs w:val="24"/>
+        </w:rPr>
+        <w:t>Equanimity keeps the burden balanced,</w:t>
+      </w:r>
+      <w:r>
+        <w:rPr>
+          <w:rFonts w:ascii="Times New Roman" w:hAnsi="Times New Roman" w:cs="Times New Roman"/>
+          <w:sz w:val="24"/>
+          <w:szCs w:val="24"/>
+        </w:rPr>
+        <w:br/>
+      </w:r>
+      <w:proofErr w:type="spellStart"/>
+      <w:r>
+        <w:rPr>
+          <w:rFonts w:ascii="Times New Roman" w:hAnsi="Times New Roman" w:cs="Times New Roman"/>
+          <w:i/>
+          <w:iCs/>
+          <w:sz w:val="24"/>
+          <w:szCs w:val="24"/>
+        </w:rPr>
+        <w:t>Desirelessness</w:t>
+      </w:r>
+      <w:proofErr w:type="spellEnd"/>
+      <w:r>
+        <w:rPr>
+          <w:rFonts w:ascii="Times New Roman" w:hAnsi="Times New Roman" w:cs="Times New Roman"/>
+          <w:i/>
+          <w:iCs/>
+          <w:sz w:val="24"/>
+          <w:szCs w:val="24"/>
+        </w:rPr>
+        <w:t xml:space="preserve"> serves as upholstery.</w:t>
+      </w:r>
+    </w:p>
+    <w:p>
+      <w:pPr>
+        <w:spacing w:after="0"/>
+        <w:rPr>
+          <w:rFonts w:ascii="Times New Roman" w:hAnsi="Times New Roman" w:cs="Times New Roman"/>
+          <w:i/>
+          <w:iCs/>
+          <w:sz w:val="24"/>
+          <w:szCs w:val="24"/>
+        </w:rPr>
+      </w:pPr>
+    </w:p>
+    <w:p>
+      <w:pPr>
+        <w:spacing w:after="0"/>
+        <w:rPr>
+          <w:rFonts w:ascii="Times New Roman" w:hAnsi="Times New Roman" w:cs="Times New Roman"/>
+          <w:sz w:val="24"/>
+          <w:szCs w:val="24"/>
+        </w:rPr>
+      </w:pPr>
+      <w:r>
+        <w:rPr>
+          <w:rFonts w:ascii="Times New Roman" w:hAnsi="Times New Roman" w:cs="Times New Roman"/>
+          <w:i/>
+          <w:iCs/>
+          <w:sz w:val="24"/>
+          <w:szCs w:val="24"/>
+        </w:rPr>
+        <w:t>Good will, harmlessness, and seclusion:</w:t>
+      </w:r>
+      <w:r>
+        <w:rPr>
+          <w:rFonts w:ascii="Times New Roman" w:hAnsi="Times New Roman" w:cs="Times New Roman"/>
+          <w:sz w:val="24"/>
+          <w:szCs w:val="24"/>
+        </w:rPr>
+        <w:br/>
+      </w:r>
+      <w:r>
+        <w:rPr>
+          <w:rFonts w:ascii="Times New Roman" w:hAnsi="Times New Roman" w:cs="Times New Roman"/>
+          <w:i/>
+          <w:iCs/>
+          <w:sz w:val="24"/>
+          <w:szCs w:val="24"/>
+        </w:rPr>
+        <w:t>These are the chariot’s weaponry,</w:t>
+      </w:r>
+      <w:r>
+        <w:rPr>
+          <w:rFonts w:ascii="Times New Roman" w:hAnsi="Times New Roman" w:cs="Times New Roman"/>
+          <w:sz w:val="24"/>
+          <w:szCs w:val="24"/>
+        </w:rPr>
+        <w:br/>
+      </w:r>
+      <w:r>
+        <w:rPr>
+          <w:rFonts w:ascii="Times New Roman" w:hAnsi="Times New Roman" w:cs="Times New Roman"/>
+          <w:i/>
+          <w:iCs/>
+          <w:sz w:val="24"/>
+          <w:szCs w:val="24"/>
+        </w:rPr>
+        <w:t xml:space="preserve">Forbearance its </w:t>
+      </w:r>
+      <w:r>
+        <w:rPr>
+          <w:rFonts w:ascii="Times New Roman" w:hAnsi="Times New Roman" w:cs="Times New Roman"/>
+          <w:i/>
+          <w:iCs/>
+          <w:sz w:val="24"/>
+          <w:szCs w:val="24"/>
+        </w:rPr>
+        <w:t>armour</w:t>
+      </w:r>
+      <w:r>
+        <w:rPr>
+          <w:rFonts w:ascii="Times New Roman" w:hAnsi="Times New Roman" w:cs="Times New Roman"/>
+          <w:i/>
+          <w:iCs/>
+          <w:sz w:val="24"/>
+          <w:szCs w:val="24"/>
+        </w:rPr>
+        <w:t xml:space="preserve"> and shield,</w:t>
+      </w:r>
+      <w:r>
+        <w:rPr>
+          <w:rFonts w:ascii="Times New Roman" w:hAnsi="Times New Roman" w:cs="Times New Roman"/>
+          <w:sz w:val="24"/>
+          <w:szCs w:val="24"/>
+        </w:rPr>
+        <w:br/>
+      </w:r>
+      <w:r>
+        <w:rPr>
+          <w:rFonts w:ascii="Times New Roman" w:hAnsi="Times New Roman" w:cs="Times New Roman"/>
+          <w:i/>
+          <w:iCs/>
+          <w:sz w:val="24"/>
+          <w:szCs w:val="24"/>
+        </w:rPr>
+        <w:t>As it rolls towards security from bondage.</w:t>
+      </w:r>
+    </w:p>
+    <w:p>
+      <w:pPr>
+        <w:spacing w:after="0"/>
+        <w:rPr>
+          <w:rFonts w:ascii="Times New Roman" w:hAnsi="Times New Roman" w:cs="Times New Roman"/>
+          <w:i/>
+          <w:iCs/>
+          <w:sz w:val="24"/>
+          <w:szCs w:val="24"/>
+        </w:rPr>
+      </w:pPr>
+    </w:p>
+    <w:p>
+      <w:pPr>
+        <w:spacing w:after="0"/>
+        <w:rPr>
+          <w:rFonts w:ascii="Times New Roman" w:hAnsi="Times New Roman" w:cs="Times New Roman"/>
+          <w:i/>
+          <w:iCs/>
+          <w:sz w:val="24"/>
+          <w:szCs w:val="24"/>
+        </w:rPr>
+      </w:pPr>
+      <w:r>
+        <w:rPr>
+          <w:rFonts w:ascii="Times New Roman" w:hAnsi="Times New Roman" w:cs="Times New Roman"/>
+          <w:i/>
+          <w:iCs/>
+          <w:sz w:val="24"/>
+          <w:szCs w:val="24"/>
+        </w:rPr>
+        <w:t>This divine vehicle unsurpassed</w:t>
+      </w:r>
+      <w:r>
+        <w:rPr>
+          <w:rFonts w:ascii="Times New Roman" w:hAnsi="Times New Roman" w:cs="Times New Roman"/>
+          <w:sz w:val="24"/>
+          <w:szCs w:val="24"/>
+        </w:rPr>
+        <w:br/>
+      </w:r>
+      <w:r>
+        <w:rPr>
+          <w:rFonts w:ascii="Times New Roman" w:hAnsi="Times New Roman" w:cs="Times New Roman"/>
+          <w:i/>
+          <w:iCs/>
+          <w:sz w:val="24"/>
+          <w:szCs w:val="24"/>
+        </w:rPr>
+        <w:t>Originates from within oneself.</w:t>
+      </w:r>
+      <w:r>
+        <w:rPr>
+          <w:rFonts w:ascii="Times New Roman" w:hAnsi="Times New Roman" w:cs="Times New Roman"/>
+          <w:sz w:val="24"/>
+          <w:szCs w:val="24"/>
+        </w:rPr>
+        <w:br/>
+      </w:r>
+      <w:r>
+        <w:rPr>
+          <w:rFonts w:ascii="Times New Roman" w:hAnsi="Times New Roman" w:cs="Times New Roman"/>
+          <w:i/>
+          <w:iCs/>
+          <w:sz w:val="24"/>
+          <w:szCs w:val="24"/>
+        </w:rPr>
+        <w:t>The wise depart from the world in it,</w:t>
+      </w:r>
+      <w:r>
+        <w:rPr>
+          <w:rFonts w:ascii="Times New Roman" w:hAnsi="Times New Roman" w:cs="Times New Roman"/>
+          <w:sz w:val="24"/>
+          <w:szCs w:val="24"/>
+        </w:rPr>
+        <w:br/>
+      </w:r>
+      <w:r>
+        <w:rPr>
+          <w:rFonts w:ascii="Times New Roman" w:hAnsi="Times New Roman" w:cs="Times New Roman"/>
+          <w:i/>
+          <w:iCs/>
+          <w:sz w:val="24"/>
+          <w:szCs w:val="24"/>
+        </w:rPr>
+        <w:t>Inevitably winning the victory.”</w:t>
+      </w:r>
+      <w:r>
+        <w:rPr>
+          <w:rFonts w:ascii="Times New Roman" w:hAnsi="Times New Roman" w:cs="Times New Roman"/>
+          <w:i/>
+          <w:iCs/>
+          <w:sz w:val="24"/>
+          <w:szCs w:val="24"/>
+        </w:rPr>
+        <w:t xml:space="preserve"> </w:t>
+      </w:r>
+      <w:r>
+        <w:rPr>
+          <w:rStyle w:val="EndnoteReference"/>
+          <w:rFonts w:ascii="Times New Roman" w:hAnsi="Times New Roman" w:cs="Times New Roman"/>
+          <w:i/>
+          <w:iCs/>
+          <w:sz w:val="24"/>
+          <w:szCs w:val="24"/>
+        </w:rPr>
+        <w:endnoteReference w:id="29"/>
+      </w:r>
+    </w:p>
+    <w:p>
+      <w:pPr>
+        <w:spacing w:after="0"/>
+        <w:rPr>
+          <w:rFonts w:ascii="Times New Roman" w:hAnsi="Times New Roman" w:cs="Times New Roman"/>
           <w:b/>
           <w:bCs/>
-        </w:rPr>
-      </w:pPr>
-    </w:p>
-    <w:p>
-      <w:pPr>
-        <w:spacing w:after="0"/>
-        <w:rPr>
-          <w:rFonts w:cstheme="minorHAnsi"/>
+          <w:i/>
+          <w:iCs/>
+          <w:sz w:val="24"/>
+          <w:szCs w:val="24"/>
+        </w:rPr>
+      </w:pPr>
+    </w:p>
+    <w:p>
+      <w:pPr>
+        <w:spacing w:after="0"/>
+        <w:rPr>
+          <w:rFonts w:ascii="Times New Roman" w:hAnsi="Times New Roman" w:cs="Times New Roman"/>
           <w:b/>
           <w:bCs/>
-        </w:rPr>
-      </w:pPr>
-    </w:p>
-    <w:p>
-      <w:pPr>
-        <w:spacing w:after="0"/>
-        <w:rPr>
-          <w:rFonts w:cstheme="minorHAnsi"/>
+          <w:sz w:val="24"/>
+          <w:szCs w:val="24"/>
+        </w:rPr>
+      </w:pPr>
+      <w:r>
+        <w:rPr>
+          <w:rFonts w:ascii="Times New Roman" w:hAnsi="Times New Roman" w:cs="Times New Roman"/>
           <w:b/>
           <w:bCs/>
-        </w:rPr>
-      </w:pPr>
-    </w:p>
-    <w:p>
-      <w:pPr>
-        <w:spacing w:after="0"/>
-        <w:rPr>
-          <w:rFonts w:cstheme="minorHAnsi"/>
+          <w:sz w:val="24"/>
+          <w:szCs w:val="24"/>
+        </w:rPr>
+        <w:t xml:space="preserve">The Noble Eightfold Path is the chariot of wisdom, powered by virtue and mindfulness, rolling steadily toward </w:t>
+      </w:r>
+      <w:proofErr w:type="spellStart"/>
+      <w:r>
+        <w:rPr>
+          <w:rFonts w:ascii="Times New Roman" w:hAnsi="Times New Roman" w:cs="Times New Roman"/>
           <w:b/>
           <w:bCs/>
-        </w:rPr>
-      </w:pPr>
-    </w:p>
-    <w:p>
-      <w:pPr>
-        <w:spacing w:after="0"/>
-        <w:rPr>
-          <w:rFonts w:cstheme="minorHAnsi"/>
+          <w:sz w:val="24"/>
+          <w:szCs w:val="24"/>
+        </w:rPr>
+        <w:t>Nibbāna</w:t>
+      </w:r>
+      <w:proofErr w:type="spellEnd"/>
+      <w:r>
+        <w:rPr>
+          <w:rFonts w:ascii="Times New Roman" w:hAnsi="Times New Roman" w:cs="Times New Roman"/>
           <w:b/>
           <w:bCs/>
-        </w:rPr>
-      </w:pPr>
-    </w:p>
-    <w:p>
-      <w:pPr>
-        <w:spacing w:after="0"/>
-        <w:rPr>
-          <w:rFonts w:cstheme="minorHAnsi"/>
+          <w:sz w:val="24"/>
+          <w:szCs w:val="24"/>
+        </w:rPr>
+        <w:t>. Those who embark upon this great journey are destined to reach the highest peace, free from the fetters of Samsara.</w:t>
+      </w:r>
+    </w:p>
+    <w:p>
+      <w:pPr>
+        <w:spacing w:after="0"/>
+        <w:rPr>
+          <w:rFonts w:ascii="Times New Roman" w:hAnsi="Times New Roman" w:cs="Times New Roman"/>
+          <w:sz w:val="24"/>
+          <w:szCs w:val="24"/>
+        </w:rPr>
+      </w:pPr>
+    </w:p>
+    <w:p>
+      <w:pPr>
+        <w:pStyle w:val="Heading3"/>
+      </w:pPr>
+      <w:r>
+        <w:t>The Noble Eightfold Path: The Straight and Fearless Way</w:t>
+      </w:r>
+    </w:p>
+    <w:p>
+      <w:pPr>
+        <w:spacing w:after="0"/>
+        <w:rPr>
+          <w:rFonts w:ascii="Times New Roman" w:hAnsi="Times New Roman" w:cs="Times New Roman"/>
+          <w:sz w:val="24"/>
+          <w:szCs w:val="24"/>
+        </w:rPr>
+      </w:pPr>
+      <w:r>
+        <w:rPr>
+          <w:rFonts w:ascii="Times New Roman" w:hAnsi="Times New Roman" w:cs="Times New Roman"/>
+          <w:sz w:val="24"/>
+          <w:szCs w:val="24"/>
+        </w:rPr>
+        <w:t xml:space="preserve">Once, a </w:t>
+      </w:r>
+      <w:r>
+        <w:rPr>
+          <w:rFonts w:ascii="Times New Roman" w:hAnsi="Times New Roman" w:cs="Times New Roman"/>
+          <w:sz w:val="24"/>
+          <w:szCs w:val="24"/>
+        </w:rPr>
+        <w:t>devata</w:t>
+      </w:r>
+      <w:r>
+        <w:rPr>
+          <w:rFonts w:ascii="Times New Roman" w:hAnsi="Times New Roman" w:cs="Times New Roman"/>
+          <w:sz w:val="24"/>
+          <w:szCs w:val="24"/>
+        </w:rPr>
+        <w:t xml:space="preserve"> approached the Blessed One, seeking guidance on how to escape from the enchanting Nandana Grove, filled with celestial nymphs. In response, the Buddha revealed the path that leads beyond all distractions and delusions:</w:t>
+      </w:r>
+    </w:p>
+    <w:p>
+      <w:pPr>
+        <w:spacing w:after="0"/>
+        <w:rPr>
+          <w:rFonts w:ascii="Times New Roman" w:hAnsi="Times New Roman" w:cs="Times New Roman"/>
+          <w:i/>
+          <w:iCs/>
+          <w:sz w:val="24"/>
+          <w:szCs w:val="24"/>
+        </w:rPr>
+      </w:pPr>
+    </w:p>
+    <w:p>
+      <w:pPr>
+        <w:spacing w:after="0"/>
+        <w:rPr>
+          <w:rFonts w:ascii="Times New Roman" w:hAnsi="Times New Roman" w:cs="Times New Roman"/>
+          <w:sz w:val="24"/>
+          <w:szCs w:val="24"/>
+        </w:rPr>
+      </w:pPr>
+      <w:r>
+        <w:rPr>
+          <w:rFonts w:ascii="Times New Roman" w:hAnsi="Times New Roman" w:cs="Times New Roman"/>
+          <w:i/>
+          <w:iCs/>
+          <w:sz w:val="24"/>
+          <w:szCs w:val="24"/>
+        </w:rPr>
+        <w:t xml:space="preserve">“The </w:t>
+      </w:r>
+      <w:r>
+        <w:rPr>
+          <w:rFonts w:ascii="Times New Roman" w:hAnsi="Times New Roman" w:cs="Times New Roman"/>
+          <w:i/>
+          <w:iCs/>
+          <w:sz w:val="24"/>
+          <w:szCs w:val="24"/>
+        </w:rPr>
+        <w:t>straightway</w:t>
+      </w:r>
+      <w:r>
+        <w:rPr>
+          <w:rFonts w:ascii="Times New Roman" w:hAnsi="Times New Roman" w:cs="Times New Roman"/>
+          <w:i/>
+          <w:iCs/>
+          <w:sz w:val="24"/>
+          <w:szCs w:val="24"/>
+        </w:rPr>
+        <w:t>—that is its name,</w:t>
+      </w:r>
+      <w:r>
+        <w:rPr>
+          <w:rFonts w:ascii="Times New Roman" w:hAnsi="Times New Roman" w:cs="Times New Roman"/>
+          <w:sz w:val="24"/>
+          <w:szCs w:val="24"/>
+        </w:rPr>
+        <w:br/>
+      </w:r>
+      <w:r>
+        <w:rPr>
+          <w:rFonts w:ascii="Times New Roman" w:hAnsi="Times New Roman" w:cs="Times New Roman"/>
+          <w:i/>
+          <w:iCs/>
+          <w:sz w:val="24"/>
+          <w:szCs w:val="24"/>
+        </w:rPr>
+        <w:t>And ‘fearless’ is its destination.</w:t>
+      </w:r>
+      <w:r>
+        <w:rPr>
+          <w:rFonts w:ascii="Times New Roman" w:hAnsi="Times New Roman" w:cs="Times New Roman"/>
+          <w:sz w:val="24"/>
+          <w:szCs w:val="24"/>
+        </w:rPr>
+        <w:br/>
+      </w:r>
+      <w:r>
+        <w:rPr>
+          <w:rFonts w:ascii="Times New Roman" w:hAnsi="Times New Roman" w:cs="Times New Roman"/>
+          <w:i/>
+          <w:iCs/>
+          <w:sz w:val="24"/>
+          <w:szCs w:val="24"/>
+        </w:rPr>
+        <w:t>The chariot is called ‘</w:t>
+      </w:r>
+      <w:proofErr w:type="spellStart"/>
+      <w:r>
+        <w:rPr>
+          <w:rFonts w:ascii="Times New Roman" w:hAnsi="Times New Roman" w:cs="Times New Roman"/>
+          <w:i/>
+          <w:iCs/>
+          <w:sz w:val="24"/>
+          <w:szCs w:val="24"/>
+        </w:rPr>
+        <w:t>unrattling</w:t>
+      </w:r>
+      <w:proofErr w:type="spellEnd"/>
+      <w:r>
+        <w:rPr>
+          <w:rFonts w:ascii="Times New Roman" w:hAnsi="Times New Roman" w:cs="Times New Roman"/>
+          <w:i/>
+          <w:iCs/>
+          <w:sz w:val="24"/>
+          <w:szCs w:val="24"/>
+        </w:rPr>
+        <w:t>,’</w:t>
+      </w:r>
+      <w:r>
+        <w:rPr>
+          <w:rFonts w:ascii="Times New Roman" w:hAnsi="Times New Roman" w:cs="Times New Roman"/>
+          <w:sz w:val="24"/>
+          <w:szCs w:val="24"/>
+        </w:rPr>
+        <w:br/>
+      </w:r>
+      <w:r>
+        <w:rPr>
+          <w:rFonts w:ascii="Times New Roman" w:hAnsi="Times New Roman" w:cs="Times New Roman"/>
+          <w:i/>
+          <w:iCs/>
+          <w:sz w:val="24"/>
+          <w:szCs w:val="24"/>
+        </w:rPr>
+        <w:t>Fitted with wheels of wholesome states.</w:t>
+      </w:r>
+    </w:p>
+    <w:p>
+      <w:pPr>
+        <w:spacing w:after="0"/>
+        <w:rPr>
+          <w:rFonts w:ascii="Times New Roman" w:hAnsi="Times New Roman" w:cs="Times New Roman"/>
+          <w:i/>
+          <w:iCs/>
+          <w:sz w:val="24"/>
+          <w:szCs w:val="24"/>
+        </w:rPr>
+      </w:pPr>
+    </w:p>
+    <w:p>
+      <w:pPr>
+        <w:spacing w:after="0"/>
+        <w:rPr>
+          <w:rFonts w:ascii="Times New Roman" w:hAnsi="Times New Roman" w:cs="Times New Roman"/>
+          <w:sz w:val="24"/>
+          <w:szCs w:val="24"/>
+        </w:rPr>
+      </w:pPr>
+      <w:r>
+        <w:rPr>
+          <w:rFonts w:ascii="Times New Roman" w:hAnsi="Times New Roman" w:cs="Times New Roman"/>
+          <w:i/>
+          <w:iCs/>
+          <w:sz w:val="24"/>
+          <w:szCs w:val="24"/>
+        </w:rPr>
+        <w:lastRenderedPageBreak/>
+        <w:t>A sense of shame is its leaning board,</w:t>
+      </w:r>
+      <w:r>
+        <w:rPr>
+          <w:rFonts w:ascii="Times New Roman" w:hAnsi="Times New Roman" w:cs="Times New Roman"/>
+          <w:sz w:val="24"/>
+          <w:szCs w:val="24"/>
+        </w:rPr>
+        <w:br/>
+      </w:r>
+      <w:r>
+        <w:rPr>
+          <w:rFonts w:ascii="Times New Roman" w:hAnsi="Times New Roman" w:cs="Times New Roman"/>
+          <w:i/>
+          <w:iCs/>
+          <w:sz w:val="24"/>
+          <w:szCs w:val="24"/>
+        </w:rPr>
+        <w:t>Mindfulness its upholstery;</w:t>
+      </w:r>
+      <w:r>
+        <w:rPr>
+          <w:rFonts w:ascii="Times New Roman" w:hAnsi="Times New Roman" w:cs="Times New Roman"/>
+          <w:sz w:val="24"/>
+          <w:szCs w:val="24"/>
+        </w:rPr>
+        <w:br/>
+      </w:r>
+      <w:r>
+        <w:rPr>
+          <w:rFonts w:ascii="Times New Roman" w:hAnsi="Times New Roman" w:cs="Times New Roman"/>
+          <w:i/>
+          <w:iCs/>
+          <w:sz w:val="24"/>
+          <w:szCs w:val="24"/>
+        </w:rPr>
+        <w:t>I call the Dhamma the charioteer,</w:t>
+      </w:r>
+      <w:r>
+        <w:rPr>
+          <w:rFonts w:ascii="Times New Roman" w:hAnsi="Times New Roman" w:cs="Times New Roman"/>
+          <w:sz w:val="24"/>
+          <w:szCs w:val="24"/>
+        </w:rPr>
+        <w:br/>
+      </w:r>
+      <w:r>
+        <w:rPr>
+          <w:rFonts w:ascii="Times New Roman" w:hAnsi="Times New Roman" w:cs="Times New Roman"/>
+          <w:i/>
+          <w:iCs/>
+          <w:sz w:val="24"/>
+          <w:szCs w:val="24"/>
+        </w:rPr>
+        <w:t>With right view running out in front.</w:t>
+      </w:r>
+    </w:p>
+    <w:p>
+      <w:pPr>
+        <w:spacing w:after="0"/>
+        <w:rPr>
+          <w:rFonts w:ascii="Times New Roman" w:hAnsi="Times New Roman" w:cs="Times New Roman"/>
+          <w:i/>
+          <w:iCs/>
+          <w:sz w:val="24"/>
+          <w:szCs w:val="24"/>
+        </w:rPr>
+      </w:pPr>
+    </w:p>
+    <w:p>
+      <w:pPr>
+        <w:spacing w:after="0"/>
+        <w:rPr>
+          <w:rFonts w:ascii="Times New Roman" w:hAnsi="Times New Roman" w:cs="Times New Roman"/>
+          <w:sz w:val="24"/>
+          <w:szCs w:val="24"/>
+        </w:rPr>
+      </w:pPr>
+      <w:r>
+        <w:rPr>
+          <w:rFonts w:ascii="Times New Roman" w:hAnsi="Times New Roman" w:cs="Times New Roman"/>
           <w:b/>
           <w:bCs/>
-        </w:rPr>
-      </w:pPr>
-    </w:p>
-    <w:p>
-      <w:pPr>
-        <w:spacing w:after="0"/>
+          <w:i/>
+          <w:iCs/>
+          <w:sz w:val="24"/>
+          <w:szCs w:val="24"/>
+        </w:rPr>
+        <w:t>Whoever travels in such a vehicle—</w:t>
+      </w:r>
+      <w:r>
         <w:rPr>
           <w:rFonts w:ascii="Times New Roman" w:hAnsi="Times New Roman" w:cs="Times New Roman"/>
           <w:b/>
@@ -4860,28 +5817,130 @@
           <w:sz w:val="24"/>
           <w:szCs w:val="24"/>
         </w:rPr>
-      </w:pPr>
-      <w:r>
-        <w:rPr>
-          <w:rFonts w:cstheme="minorHAnsi"/>
+        <w:br/>
+      </w:r>
+      <w:r>
+        <w:rPr>
+          <w:rFonts w:ascii="Times New Roman" w:hAnsi="Times New Roman" w:cs="Times New Roman"/>
           <w:b/>
           <w:bCs/>
-        </w:rPr>
-        <w:t>Factors of The Noble Eightfold Path</w:t>
+          <w:i/>
+          <w:iCs/>
+          <w:sz w:val="24"/>
+          <w:szCs w:val="24"/>
+        </w:rPr>
+        <w:t>Whether woman or man</w:t>
+      </w:r>
+      <w:r>
+        <w:rPr>
+          <w:rFonts w:ascii="Times New Roman" w:hAnsi="Times New Roman" w:cs="Times New Roman"/>
+          <w:i/>
+          <w:iCs/>
+          <w:sz w:val="24"/>
+          <w:szCs w:val="24"/>
+        </w:rPr>
+        <w:t>—</w:t>
+      </w:r>
+      <w:r>
+        <w:rPr>
+          <w:rFonts w:ascii="Times New Roman" w:hAnsi="Times New Roman" w:cs="Times New Roman"/>
+          <w:sz w:val="24"/>
+          <w:szCs w:val="24"/>
+        </w:rPr>
+        <w:br/>
+      </w:r>
+      <w:r>
+        <w:rPr>
+          <w:rFonts w:ascii="Times New Roman" w:hAnsi="Times New Roman" w:cs="Times New Roman"/>
+          <w:i/>
+          <w:iCs/>
+          <w:sz w:val="24"/>
+          <w:szCs w:val="24"/>
+        </w:rPr>
+        <w:t>Will, by means of this noble path,</w:t>
+      </w:r>
+      <w:r>
+        <w:rPr>
+          <w:rFonts w:ascii="Times New Roman" w:hAnsi="Times New Roman" w:cs="Times New Roman"/>
+          <w:sz w:val="24"/>
+          <w:szCs w:val="24"/>
+        </w:rPr>
+        <w:br/>
+      </w:r>
+      <w:r>
+        <w:rPr>
+          <w:rFonts w:ascii="Times New Roman" w:hAnsi="Times New Roman" w:cs="Times New Roman"/>
+          <w:i/>
+          <w:iCs/>
+          <w:sz w:val="24"/>
+          <w:szCs w:val="24"/>
+        </w:rPr>
+        <w:t xml:space="preserve">Draw ever closer to </w:t>
+      </w:r>
+      <w:proofErr w:type="spellStart"/>
+      <w:r>
+        <w:rPr>
+          <w:rFonts w:ascii="Times New Roman" w:hAnsi="Times New Roman" w:cs="Times New Roman"/>
+          <w:i/>
+          <w:iCs/>
+          <w:sz w:val="24"/>
+          <w:szCs w:val="24"/>
+        </w:rPr>
+        <w:t>Nibbāna</w:t>
+      </w:r>
+      <w:proofErr w:type="spellEnd"/>
+      <w:r>
+        <w:rPr>
+          <w:rFonts w:ascii="Times New Roman" w:hAnsi="Times New Roman" w:cs="Times New Roman"/>
+          <w:i/>
+          <w:iCs/>
+          <w:sz w:val="24"/>
+          <w:szCs w:val="24"/>
+        </w:rPr>
+        <w:t>.”</w:t>
+      </w:r>
+      <w:r>
+        <w:rPr>
+          <w:rFonts w:ascii="Times New Roman" w:hAnsi="Times New Roman" w:cs="Times New Roman"/>
+          <w:i/>
+          <w:iCs/>
+          <w:sz w:val="24"/>
+          <w:szCs w:val="24"/>
+        </w:rPr>
+        <w:t xml:space="preserve"> </w:t>
       </w:r>
       <w:r>
         <w:rPr>
           <w:rStyle w:val="EndnoteReference"/>
-          <w:rFonts w:cstheme="minorHAnsi"/>
+          <w:rFonts w:ascii="Times New Roman" w:hAnsi="Times New Roman" w:cs="Times New Roman"/>
+          <w:sz w:val="24"/>
+          <w:szCs w:val="24"/>
+        </w:rPr>
+        <w:endnoteReference w:id="30"/>
+      </w:r>
+    </w:p>
+    <w:p>
+      <w:pPr>
+        <w:spacing w:after="0"/>
+        <w:rPr>
+          <w:rFonts w:ascii="Times New Roman" w:hAnsi="Times New Roman" w:cs="Times New Roman"/>
+          <w:sz w:val="24"/>
+          <w:szCs w:val="24"/>
+        </w:rPr>
+      </w:pPr>
+    </w:p>
+    <w:p>
+      <w:pPr>
+        <w:spacing w:after="0"/>
+        <w:rPr>
+          <w:rFonts w:ascii="Times New Roman" w:hAnsi="Times New Roman" w:cs="Times New Roman"/>
           <w:b/>
           <w:bCs/>
-        </w:rPr>
-        <w:endnoteReference w:id="26"/>
-      </w:r>
-    </w:p>
-    <w:p>
-      <w:pPr>
-        <w:spacing w:after="0"/>
+          <w:sz w:val="24"/>
+          <w:szCs w:val="24"/>
+        </w:rPr>
+      </w:pPr>
+      <w:r>
         <w:rPr>
           <w:rFonts w:ascii="Times New Roman" w:hAnsi="Times New Roman" w:cs="Times New Roman"/>
           <w:b/>
@@ -4889,120 +5948,10 @@
           <w:sz w:val="24"/>
           <w:szCs w:val="24"/>
         </w:rPr>
-      </w:pPr>
-    </w:p>
-    <w:p>
-      <w:pPr>
-        <w:pStyle w:val="Heading3"/>
-      </w:pPr>
-      <w:r>
-        <w:t>The Noble Eightfold Path: An Ancient and Timeless Way</w:t>
-      </w:r>
-    </w:p>
-    <w:p>
-      <w:pPr>
-        <w:spacing w:after="0"/>
-        <w:rPr>
-          <w:rFonts w:ascii="Times New Roman" w:hAnsi="Times New Roman" w:cs="Times New Roman"/>
-          <w:sz w:val="24"/>
-          <w:szCs w:val="24"/>
-        </w:rPr>
-      </w:pPr>
-      <w:r>
-        <w:rPr>
-          <w:rFonts w:ascii="Times New Roman" w:hAnsi="Times New Roman" w:cs="Times New Roman"/>
-          <w:sz w:val="24"/>
-          <w:szCs w:val="24"/>
-        </w:rPr>
-        <w:t>The Noble Eightfold Path is not a new teaching but an ancient and timeless road walked by the Perfectly Enlightened Ones of the past. The Buddha himself affirmed this in the following words:</w:t>
-      </w:r>
-    </w:p>
-    <w:p>
-      <w:pPr>
-        <w:spacing w:after="0"/>
-        <w:rPr>
-          <w:rFonts w:ascii="Times New Roman" w:hAnsi="Times New Roman" w:cs="Times New Roman"/>
-          <w:sz w:val="24"/>
-          <w:szCs w:val="24"/>
-        </w:rPr>
-      </w:pPr>
-      <w:r>
-        <w:rPr>
-          <w:rFonts w:ascii="Times New Roman" w:hAnsi="Times New Roman" w:cs="Times New Roman"/>
-          <w:i/>
-          <w:iCs/>
-          <w:sz w:val="24"/>
-          <w:szCs w:val="24"/>
-        </w:rPr>
-        <w:t xml:space="preserve">"Bhikkhus, I have seen the ancient path, the ancient road traversed by the Perfectly Enlightened Ones of the past. And what is that ancient path, that ancient road? It is none other than this Noble Eightfold Path... Having directly realized this, I have proclaimed it to the bhikkhus, the </w:t>
+        <w:t>The Noble Eightfold Path is the unwavering road to liberation, the fearless way that leads beyond all suffering. It is the chariot of wisdom, driven by the Dhamma itself, guiding those who embark upon it toward the ultimate goal—</w:t>
       </w:r>
       <w:proofErr w:type="spellStart"/>
       <w:r>
-        <w:rPr>
-          <w:rFonts w:ascii="Times New Roman" w:hAnsi="Times New Roman" w:cs="Times New Roman"/>
-          <w:i/>
-          <w:iCs/>
-          <w:sz w:val="24"/>
-          <w:szCs w:val="24"/>
-        </w:rPr>
-        <w:t>bhikkhunīs</w:t>
-      </w:r>
-      <w:proofErr w:type="spellEnd"/>
-      <w:r>
-        <w:rPr>
-          <w:rFonts w:ascii="Times New Roman" w:hAnsi="Times New Roman" w:cs="Times New Roman"/>
-          <w:i/>
-          <w:iCs/>
-          <w:sz w:val="24"/>
-          <w:szCs w:val="24"/>
-        </w:rPr>
-        <w:t>, the male lay followers, and the female lay followers. As a result, this holy life has flourished and prospered, becoming well-established, widespread, and renowned among both devas and humans."</w:t>
-      </w:r>
-      <w:r>
-        <w:rPr>
-          <w:rFonts w:ascii="Times New Roman" w:hAnsi="Times New Roman" w:cs="Times New Roman"/>
-          <w:i/>
-          <w:iCs/>
-          <w:sz w:val="24"/>
-          <w:szCs w:val="24"/>
-        </w:rPr>
-        <w:t xml:space="preserve"> </w:t>
-      </w:r>
-      <w:r>
-        <w:rPr>
-          <w:rFonts w:ascii="Times New Roman" w:hAnsi="Times New Roman" w:cs="Times New Roman"/>
-          <w:i/>
-          <w:iCs/>
-          <w:sz w:val="24"/>
-          <w:szCs w:val="24"/>
-        </w:rPr>
-        <w:t>”</w:t>
-      </w:r>
-      <w:r>
-        <w:rPr>
-          <w:rStyle w:val="EndnoteReference"/>
-          <w:rFonts w:ascii="Times New Roman" w:hAnsi="Times New Roman" w:cs="Times New Roman"/>
-          <w:i/>
-          <w:iCs/>
-          <w:sz w:val="24"/>
-          <w:szCs w:val="24"/>
-        </w:rPr>
-        <w:endnoteReference w:id="27"/>
-      </w:r>
-    </w:p>
-    <w:p>
-      <w:pPr>
-        <w:spacing w:after="0"/>
-        <w:rPr>
-          <w:rFonts w:ascii="Times New Roman" w:hAnsi="Times New Roman" w:cs="Times New Roman"/>
-          <w:sz w:val="24"/>
-          <w:szCs w:val="24"/>
-        </w:rPr>
-      </w:pPr>
-    </w:p>
-    <w:p>
-      <w:pPr>
-        <w:spacing w:after="0"/>
         <w:rPr>
           <w:rFonts w:ascii="Times New Roman" w:hAnsi="Times New Roman" w:cs="Times New Roman"/>
           <w:b/>
@@ -5010,7 +5959,9 @@
           <w:sz w:val="24"/>
           <w:szCs w:val="24"/>
         </w:rPr>
-      </w:pPr>
+        <w:t>Nibbāna</w:t>
+      </w:r>
+      <w:proofErr w:type="spellEnd"/>
       <w:r>
         <w:rPr>
           <w:rFonts w:ascii="Times New Roman" w:hAnsi="Times New Roman" w:cs="Times New Roman"/>
@@ -5019,10 +5970,44 @@
           <w:sz w:val="24"/>
           <w:szCs w:val="24"/>
         </w:rPr>
-        <w:lastRenderedPageBreak/>
-        <w:t>This sacred path, rediscovered and illuminated by the Blessed One, continues to guide countless beings toward true liberation and the highest peace—</w:t>
-      </w:r>
-      <w:proofErr w:type="spellStart"/>
+        <w:t>.</w:t>
+      </w:r>
+    </w:p>
+    <w:p>
+      <w:pPr>
+        <w:spacing w:after="0"/>
+        <w:rPr>
+          <w:rFonts w:ascii="Times New Roman" w:hAnsi="Times New Roman" w:cs="Times New Roman"/>
+          <w:sz w:val="24"/>
+          <w:szCs w:val="24"/>
+        </w:rPr>
+      </w:pPr>
+    </w:p>
+    <w:p>
+      <w:pPr>
+        <w:pStyle w:val="Heading3"/>
+      </w:pPr>
+      <w:r>
+        <w:t>The Noble Eightfold Path Encompasses the Entire Spiritual Journey</w:t>
+      </w:r>
+    </w:p>
+    <w:p>
+      <w:pPr>
+        <w:spacing w:after="0"/>
+        <w:rPr>
+          <w:rFonts w:ascii="Times New Roman" w:hAnsi="Times New Roman" w:cs="Times New Roman"/>
+          <w:sz w:val="24"/>
+          <w:szCs w:val="24"/>
+        </w:rPr>
+      </w:pPr>
+      <w:r>
+        <w:rPr>
+          <w:rFonts w:ascii="Times New Roman" w:hAnsi="Times New Roman" w:cs="Times New Roman"/>
+          <w:sz w:val="24"/>
+          <w:szCs w:val="24"/>
+        </w:rPr>
+        <w:t xml:space="preserve">The Noble Eightfold Path is the complete framework for the spiritual life, encompassing three essential divisions: </w:t>
+      </w:r>
       <w:r>
         <w:rPr>
           <w:rFonts w:ascii="Times New Roman" w:hAnsi="Times New Roman" w:cs="Times New Roman"/>
@@ -5031,9 +6016,9 @@
           <w:sz w:val="24"/>
           <w:szCs w:val="24"/>
         </w:rPr>
-        <w:t>Nibbāna</w:t>
-      </w:r>
-      <w:proofErr w:type="spellEnd"/>
+        <w:t>virtue (</w:t>
+      </w:r>
+      <w:proofErr w:type="spellStart"/>
       <w:r>
         <w:rPr>
           <w:rFonts w:ascii="Times New Roman" w:hAnsi="Times New Roman" w:cs="Times New Roman"/>
@@ -5042,600 +6027,21 @@
           <w:sz w:val="24"/>
           <w:szCs w:val="24"/>
         </w:rPr>
-        <w:t>.</w:t>
-      </w:r>
-    </w:p>
-    <w:p>
-      <w:pPr>
-        <w:spacing w:after="0"/>
-        <w:rPr>
-          <w:rFonts w:ascii="Times New Roman" w:hAnsi="Times New Roman" w:cs="Times New Roman"/>
-          <w:sz w:val="24"/>
-          <w:szCs w:val="24"/>
-        </w:rPr>
-      </w:pPr>
-    </w:p>
-    <w:p>
-      <w:pPr>
-        <w:pStyle w:val="Heading3"/>
-      </w:pPr>
-      <w:r>
-        <w:t>The Noble Eightfold Path: The Divine Chariot to Liberation</w:t>
-      </w:r>
-    </w:p>
-    <w:p>
-      <w:pPr>
-        <w:spacing w:after="0"/>
-        <w:rPr>
-          <w:rFonts w:ascii="Times New Roman" w:hAnsi="Times New Roman" w:cs="Times New Roman"/>
-          <w:sz w:val="24"/>
-          <w:szCs w:val="24"/>
-        </w:rPr>
-      </w:pPr>
-      <w:r>
-        <w:rPr>
-          <w:rFonts w:ascii="Times New Roman" w:hAnsi="Times New Roman" w:cs="Times New Roman"/>
-          <w:sz w:val="24"/>
-          <w:szCs w:val="24"/>
-        </w:rPr>
-        <w:t xml:space="preserve">The Noble Eightfold Path is not merely a guide to right living—it is the Great Vehicle, the supreme chariot that leads beings toward ultimate freedom. Once, when Venerable </w:t>
-      </w:r>
-      <w:proofErr w:type="spellStart"/>
-      <w:r>
-        <w:rPr>
-          <w:rFonts w:ascii="Times New Roman" w:hAnsi="Times New Roman" w:cs="Times New Roman"/>
-          <w:sz w:val="24"/>
-          <w:szCs w:val="24"/>
-        </w:rPr>
-        <w:t>Ānanda</w:t>
+        <w:t>sīla</w:t>
       </w:r>
       <w:proofErr w:type="spellEnd"/>
       <w:r>
-        <w:rPr>
-          <w:rFonts w:ascii="Times New Roman" w:hAnsi="Times New Roman" w:cs="Times New Roman"/>
-          <w:sz w:val="24"/>
-          <w:szCs w:val="24"/>
-        </w:rPr>
-        <w:t xml:space="preserve"> asked the Blessed One to reveal a divine vehicle within this Dhamma and Discipline, the </w:t>
-      </w:r>
-    </w:p>
-    <w:p>
-      <w:pPr>
-        <w:spacing w:after="0"/>
-        <w:rPr>
-          <w:rFonts w:ascii="Times New Roman" w:hAnsi="Times New Roman" w:cs="Times New Roman"/>
-          <w:sz w:val="24"/>
-          <w:szCs w:val="24"/>
-        </w:rPr>
-      </w:pPr>
-    </w:p>
-    <w:p>
-      <w:pPr>
-        <w:spacing w:after="0"/>
-        <w:rPr>
-          <w:rFonts w:ascii="Times New Roman" w:hAnsi="Times New Roman" w:cs="Times New Roman"/>
-          <w:sz w:val="24"/>
-          <w:szCs w:val="24"/>
-        </w:rPr>
-      </w:pPr>
-      <w:r>
-        <w:rPr>
-          <w:rFonts w:ascii="Times New Roman" w:hAnsi="Times New Roman" w:cs="Times New Roman"/>
-          <w:sz w:val="24"/>
-          <w:szCs w:val="24"/>
-        </w:rPr>
-        <w:t>Buddha proclaimed:</w:t>
-      </w:r>
-    </w:p>
-    <w:p>
-      <w:pPr>
-        <w:spacing w:after="0"/>
-        <w:rPr>
-          <w:rFonts w:ascii="Times New Roman" w:hAnsi="Times New Roman" w:cs="Times New Roman"/>
-          <w:i/>
-          <w:iCs/>
-          <w:sz w:val="24"/>
-          <w:szCs w:val="24"/>
-        </w:rPr>
-      </w:pPr>
-      <w:r>
-        <w:rPr>
-          <w:rFonts w:ascii="Times New Roman" w:hAnsi="Times New Roman" w:cs="Times New Roman"/>
-          <w:i/>
-          <w:iCs/>
-          <w:sz w:val="24"/>
-          <w:szCs w:val="24"/>
-        </w:rPr>
-        <w:t>“…this Noble Eightfold Path is known as ‘the divine vehicle,’ ‘the vehicle of Dhamma,’ and ‘the unsurpassed victory in battle.</w:t>
-      </w:r>
-      <w:r>
-        <w:rPr>
-          <w:rFonts w:ascii="Times New Roman" w:hAnsi="Times New Roman" w:cs="Times New Roman"/>
-          <w:i/>
-          <w:iCs/>
-          <w:sz w:val="24"/>
-          <w:szCs w:val="24"/>
-        </w:rPr>
-        <w:t xml:space="preserve">” </w:t>
-      </w:r>
-      <w:r>
-        <w:rPr>
-          <w:rStyle w:val="EndnoteReference"/>
-          <w:rFonts w:ascii="Times New Roman" w:hAnsi="Times New Roman" w:cs="Times New Roman"/>
-          <w:i/>
-          <w:iCs/>
-          <w:sz w:val="24"/>
-          <w:szCs w:val="24"/>
-        </w:rPr>
-        <w:endnoteReference w:id="28"/>
-      </w:r>
-    </w:p>
-    <w:p>
-      <w:pPr>
-        <w:spacing w:after="0"/>
-        <w:rPr>
-          <w:rFonts w:ascii="Times New Roman" w:hAnsi="Times New Roman" w:cs="Times New Roman"/>
-          <w:sz w:val="24"/>
-          <w:szCs w:val="24"/>
-        </w:rPr>
-      </w:pPr>
-    </w:p>
-    <w:p>
-      <w:pPr>
-        <w:spacing w:after="0"/>
-        <w:rPr>
-          <w:rFonts w:ascii="Times New Roman" w:hAnsi="Times New Roman" w:cs="Times New Roman"/>
-          <w:sz w:val="24"/>
-          <w:szCs w:val="24"/>
-        </w:rPr>
-      </w:pPr>
-      <w:r>
-        <w:rPr>
-          <w:rFonts w:ascii="Times New Roman" w:hAnsi="Times New Roman" w:cs="Times New Roman"/>
-          <w:sz w:val="24"/>
-          <w:szCs w:val="24"/>
-        </w:rPr>
-        <w:t>The Buddha then described this path as a majestic chariot, perfectly equipped for the journey to liberation:</w:t>
-      </w:r>
-    </w:p>
-    <w:p>
-      <w:pPr>
-        <w:spacing w:after="0"/>
-        <w:rPr>
-          <w:rFonts w:ascii="Times New Roman" w:hAnsi="Times New Roman" w:cs="Times New Roman"/>
-          <w:i/>
-          <w:iCs/>
-          <w:sz w:val="24"/>
-          <w:szCs w:val="24"/>
-        </w:rPr>
-      </w:pPr>
-    </w:p>
-    <w:p>
-      <w:pPr>
-        <w:spacing w:after="0"/>
-        <w:rPr>
-          <w:rFonts w:ascii="Times New Roman" w:hAnsi="Times New Roman" w:cs="Times New Roman"/>
-          <w:sz w:val="24"/>
-          <w:szCs w:val="24"/>
-        </w:rPr>
-      </w:pPr>
-      <w:r>
-        <w:rPr>
-          <w:rFonts w:ascii="Times New Roman" w:hAnsi="Times New Roman" w:cs="Times New Roman"/>
-          <w:i/>
-          <w:iCs/>
-          <w:sz w:val="24"/>
-          <w:szCs w:val="24"/>
-        </w:rPr>
-        <w:t>“Its qualities of faith and wisdom</w:t>
-      </w:r>
-      <w:r>
-        <w:rPr>
-          <w:rFonts w:ascii="Times New Roman" w:hAnsi="Times New Roman" w:cs="Times New Roman"/>
-          <w:sz w:val="24"/>
-          <w:szCs w:val="24"/>
-        </w:rPr>
-        <w:br/>
-      </w:r>
-      <w:r>
-        <w:rPr>
-          <w:rFonts w:ascii="Times New Roman" w:hAnsi="Times New Roman" w:cs="Times New Roman"/>
-          <w:i/>
-          <w:iCs/>
-          <w:sz w:val="24"/>
-          <w:szCs w:val="24"/>
-        </w:rPr>
-        <w:t>Are always yoked evenly together.</w:t>
-      </w:r>
-      <w:r>
-        <w:rPr>
-          <w:rFonts w:ascii="Times New Roman" w:hAnsi="Times New Roman" w:cs="Times New Roman"/>
-          <w:sz w:val="24"/>
-          <w:szCs w:val="24"/>
-        </w:rPr>
-        <w:br/>
-      </w:r>
-      <w:r>
-        <w:rPr>
-          <w:rFonts w:ascii="Times New Roman" w:hAnsi="Times New Roman" w:cs="Times New Roman"/>
-          <w:i/>
-          <w:iCs/>
-          <w:sz w:val="24"/>
-          <w:szCs w:val="24"/>
-        </w:rPr>
-        <w:t>Shame is its pole, mind its yoke-tie,</w:t>
-      </w:r>
-      <w:r>
-        <w:rPr>
-          <w:rFonts w:ascii="Times New Roman" w:hAnsi="Times New Roman" w:cs="Times New Roman"/>
-          <w:sz w:val="24"/>
-          <w:szCs w:val="24"/>
-        </w:rPr>
-        <w:br/>
-      </w:r>
-      <w:r>
-        <w:rPr>
-          <w:rFonts w:ascii="Times New Roman" w:hAnsi="Times New Roman" w:cs="Times New Roman"/>
-          <w:i/>
-          <w:iCs/>
-          <w:sz w:val="24"/>
-          <w:szCs w:val="24"/>
-        </w:rPr>
-        <w:t>Mindfulness the watchful charioteer.</w:t>
-      </w:r>
-    </w:p>
-    <w:p>
-      <w:pPr>
-        <w:spacing w:after="0"/>
-        <w:rPr>
-          <w:rFonts w:ascii="Times New Roman" w:hAnsi="Times New Roman" w:cs="Times New Roman"/>
-          <w:i/>
-          <w:iCs/>
-          <w:sz w:val="24"/>
-          <w:szCs w:val="24"/>
-        </w:rPr>
-      </w:pPr>
-    </w:p>
-    <w:p>
-      <w:pPr>
-        <w:spacing w:after="0"/>
-        <w:rPr>
-          <w:rFonts w:ascii="Times New Roman" w:hAnsi="Times New Roman" w:cs="Times New Roman"/>
-          <w:sz w:val="24"/>
-          <w:szCs w:val="24"/>
-        </w:rPr>
-      </w:pPr>
-      <w:r>
-        <w:rPr>
-          <w:rFonts w:ascii="Times New Roman" w:hAnsi="Times New Roman" w:cs="Times New Roman"/>
-          <w:i/>
-          <w:iCs/>
-          <w:sz w:val="24"/>
-          <w:szCs w:val="24"/>
-        </w:rPr>
-        <w:t>The chariot’s ornament is virtue,</w:t>
-      </w:r>
-      <w:r>
-        <w:rPr>
-          <w:rFonts w:ascii="Times New Roman" w:hAnsi="Times New Roman" w:cs="Times New Roman"/>
-          <w:sz w:val="24"/>
-          <w:szCs w:val="24"/>
-        </w:rPr>
-        <w:br/>
-      </w:r>
-      <w:r>
-        <w:rPr>
-          <w:rFonts w:ascii="Times New Roman" w:hAnsi="Times New Roman" w:cs="Times New Roman"/>
-          <w:i/>
-          <w:iCs/>
-          <w:sz w:val="24"/>
-          <w:szCs w:val="24"/>
-        </w:rPr>
-        <w:t xml:space="preserve">Its axle </w:t>
-      </w:r>
-      <w:proofErr w:type="spellStart"/>
-      <w:r>
-        <w:rPr>
-          <w:rFonts w:ascii="Times New Roman" w:hAnsi="Times New Roman" w:cs="Times New Roman"/>
-          <w:i/>
-          <w:iCs/>
-          <w:sz w:val="24"/>
-          <w:szCs w:val="24"/>
-        </w:rPr>
-        <w:t>jhāna</w:t>
-      </w:r>
-      <w:proofErr w:type="spellEnd"/>
-      <w:r>
-        <w:rPr>
-          <w:rFonts w:ascii="Times New Roman" w:hAnsi="Times New Roman" w:cs="Times New Roman"/>
-          <w:i/>
-          <w:iCs/>
-          <w:sz w:val="24"/>
-          <w:szCs w:val="24"/>
-        </w:rPr>
-        <w:t>, energy its wheels;</w:t>
-      </w:r>
-      <w:r>
-        <w:rPr>
-          <w:rFonts w:ascii="Times New Roman" w:hAnsi="Times New Roman" w:cs="Times New Roman"/>
-          <w:sz w:val="24"/>
-          <w:szCs w:val="24"/>
-        </w:rPr>
-        <w:br/>
-      </w:r>
-      <w:r>
-        <w:rPr>
-          <w:rFonts w:ascii="Times New Roman" w:hAnsi="Times New Roman" w:cs="Times New Roman"/>
-          <w:i/>
-          <w:iCs/>
-          <w:sz w:val="24"/>
-          <w:szCs w:val="24"/>
-        </w:rPr>
-        <w:t>Equanimity keeps the burden balanced,</w:t>
-      </w:r>
-      <w:r>
-        <w:rPr>
-          <w:rFonts w:ascii="Times New Roman" w:hAnsi="Times New Roman" w:cs="Times New Roman"/>
-          <w:sz w:val="24"/>
-          <w:szCs w:val="24"/>
-        </w:rPr>
-        <w:br/>
-      </w:r>
-      <w:proofErr w:type="spellStart"/>
-      <w:r>
-        <w:rPr>
-          <w:rFonts w:ascii="Times New Roman" w:hAnsi="Times New Roman" w:cs="Times New Roman"/>
-          <w:i/>
-          <w:iCs/>
-          <w:sz w:val="24"/>
-          <w:szCs w:val="24"/>
-        </w:rPr>
-        <w:t>Desirelessness</w:t>
-      </w:r>
-      <w:proofErr w:type="spellEnd"/>
-      <w:r>
-        <w:rPr>
-          <w:rFonts w:ascii="Times New Roman" w:hAnsi="Times New Roman" w:cs="Times New Roman"/>
-          <w:i/>
-          <w:iCs/>
-          <w:sz w:val="24"/>
-          <w:szCs w:val="24"/>
-        </w:rPr>
-        <w:t xml:space="preserve"> serves as upholstery.</w:t>
-      </w:r>
-    </w:p>
-    <w:p>
-      <w:pPr>
-        <w:spacing w:after="0"/>
-        <w:rPr>
-          <w:rFonts w:ascii="Times New Roman" w:hAnsi="Times New Roman" w:cs="Times New Roman"/>
-          <w:i/>
-          <w:iCs/>
-          <w:sz w:val="24"/>
-          <w:szCs w:val="24"/>
-        </w:rPr>
-      </w:pPr>
-    </w:p>
-    <w:p>
-      <w:pPr>
-        <w:spacing w:after="0"/>
-        <w:rPr>
-          <w:rFonts w:ascii="Times New Roman" w:hAnsi="Times New Roman" w:cs="Times New Roman"/>
-          <w:sz w:val="24"/>
-          <w:szCs w:val="24"/>
-        </w:rPr>
-      </w:pPr>
-      <w:r>
-        <w:rPr>
-          <w:rFonts w:ascii="Times New Roman" w:hAnsi="Times New Roman" w:cs="Times New Roman"/>
-          <w:i/>
-          <w:iCs/>
-          <w:sz w:val="24"/>
-          <w:szCs w:val="24"/>
-        </w:rPr>
-        <w:t>Good will, harmlessness, and seclusion:</w:t>
-      </w:r>
-      <w:r>
-        <w:rPr>
-          <w:rFonts w:ascii="Times New Roman" w:hAnsi="Times New Roman" w:cs="Times New Roman"/>
-          <w:sz w:val="24"/>
-          <w:szCs w:val="24"/>
-        </w:rPr>
-        <w:br/>
-      </w:r>
-      <w:r>
-        <w:rPr>
-          <w:rFonts w:ascii="Times New Roman" w:hAnsi="Times New Roman" w:cs="Times New Roman"/>
-          <w:i/>
-          <w:iCs/>
-          <w:sz w:val="24"/>
-          <w:szCs w:val="24"/>
-        </w:rPr>
-        <w:t>These are the chariot’s weaponry,</w:t>
-      </w:r>
-      <w:r>
-        <w:rPr>
-          <w:rFonts w:ascii="Times New Roman" w:hAnsi="Times New Roman" w:cs="Times New Roman"/>
-          <w:sz w:val="24"/>
-          <w:szCs w:val="24"/>
-        </w:rPr>
-        <w:br/>
-      </w:r>
-      <w:r>
-        <w:rPr>
-          <w:rFonts w:ascii="Times New Roman" w:hAnsi="Times New Roman" w:cs="Times New Roman"/>
-          <w:i/>
-          <w:iCs/>
-          <w:sz w:val="24"/>
-          <w:szCs w:val="24"/>
-        </w:rPr>
-        <w:t xml:space="preserve">Forbearance its </w:t>
-      </w:r>
-      <w:r>
-        <w:rPr>
-          <w:rFonts w:ascii="Times New Roman" w:hAnsi="Times New Roman" w:cs="Times New Roman"/>
-          <w:i/>
-          <w:iCs/>
-          <w:sz w:val="24"/>
-          <w:szCs w:val="24"/>
-        </w:rPr>
-        <w:t>armour</w:t>
-      </w:r>
-      <w:r>
-        <w:rPr>
-          <w:rFonts w:ascii="Times New Roman" w:hAnsi="Times New Roman" w:cs="Times New Roman"/>
-          <w:i/>
-          <w:iCs/>
-          <w:sz w:val="24"/>
-          <w:szCs w:val="24"/>
-        </w:rPr>
-        <w:t xml:space="preserve"> and shield,</w:t>
-      </w:r>
-      <w:r>
-        <w:rPr>
-          <w:rFonts w:ascii="Times New Roman" w:hAnsi="Times New Roman" w:cs="Times New Roman"/>
-          <w:sz w:val="24"/>
-          <w:szCs w:val="24"/>
-        </w:rPr>
-        <w:br/>
-      </w:r>
-      <w:r>
-        <w:rPr>
-          <w:rFonts w:ascii="Times New Roman" w:hAnsi="Times New Roman" w:cs="Times New Roman"/>
-          <w:i/>
-          <w:iCs/>
-          <w:sz w:val="24"/>
-          <w:szCs w:val="24"/>
-        </w:rPr>
-        <w:t>As it rolls towards security from bondage.</w:t>
-      </w:r>
-    </w:p>
-    <w:p>
-      <w:pPr>
-        <w:spacing w:after="0"/>
-        <w:rPr>
-          <w:rFonts w:ascii="Times New Roman" w:hAnsi="Times New Roman" w:cs="Times New Roman"/>
-          <w:i/>
-          <w:iCs/>
-          <w:sz w:val="24"/>
-          <w:szCs w:val="24"/>
-        </w:rPr>
-      </w:pPr>
-    </w:p>
-    <w:p>
-      <w:pPr>
-        <w:spacing w:after="0"/>
-        <w:rPr>
-          <w:rFonts w:ascii="Times New Roman" w:hAnsi="Times New Roman" w:cs="Times New Roman"/>
-          <w:i/>
-          <w:iCs/>
-          <w:sz w:val="24"/>
-          <w:szCs w:val="24"/>
-        </w:rPr>
-      </w:pPr>
-      <w:r>
-        <w:rPr>
-          <w:rFonts w:ascii="Times New Roman" w:hAnsi="Times New Roman" w:cs="Times New Roman"/>
-          <w:i/>
-          <w:iCs/>
-          <w:sz w:val="24"/>
-          <w:szCs w:val="24"/>
-        </w:rPr>
-        <w:t>This divine vehicle unsurpassed</w:t>
-      </w:r>
-      <w:r>
-        <w:rPr>
-          <w:rFonts w:ascii="Times New Roman" w:hAnsi="Times New Roman" w:cs="Times New Roman"/>
-          <w:sz w:val="24"/>
-          <w:szCs w:val="24"/>
-        </w:rPr>
-        <w:br/>
-      </w:r>
-      <w:r>
-        <w:rPr>
-          <w:rFonts w:ascii="Times New Roman" w:hAnsi="Times New Roman" w:cs="Times New Roman"/>
-          <w:i/>
-          <w:iCs/>
-          <w:sz w:val="24"/>
-          <w:szCs w:val="24"/>
-        </w:rPr>
-        <w:t>Originates from within oneself.</w:t>
-      </w:r>
-      <w:r>
-        <w:rPr>
-          <w:rFonts w:ascii="Times New Roman" w:hAnsi="Times New Roman" w:cs="Times New Roman"/>
-          <w:sz w:val="24"/>
-          <w:szCs w:val="24"/>
-        </w:rPr>
-        <w:br/>
-      </w:r>
-      <w:r>
-        <w:rPr>
-          <w:rFonts w:ascii="Times New Roman" w:hAnsi="Times New Roman" w:cs="Times New Roman"/>
-          <w:i/>
-          <w:iCs/>
-          <w:sz w:val="24"/>
-          <w:szCs w:val="24"/>
-        </w:rPr>
-        <w:t>The wise depart from the world in it,</w:t>
-      </w:r>
-      <w:r>
-        <w:rPr>
-          <w:rFonts w:ascii="Times New Roman" w:hAnsi="Times New Roman" w:cs="Times New Roman"/>
-          <w:sz w:val="24"/>
-          <w:szCs w:val="24"/>
-        </w:rPr>
-        <w:br/>
-      </w:r>
-      <w:r>
-        <w:rPr>
-          <w:rFonts w:ascii="Times New Roman" w:hAnsi="Times New Roman" w:cs="Times New Roman"/>
-          <w:i/>
-          <w:iCs/>
-          <w:sz w:val="24"/>
-          <w:szCs w:val="24"/>
-        </w:rPr>
-        <w:t>Inevitably winning the victory.”</w:t>
-      </w:r>
-      <w:r>
-        <w:rPr>
-          <w:rFonts w:ascii="Times New Roman" w:hAnsi="Times New Roman" w:cs="Times New Roman"/>
-          <w:i/>
-          <w:iCs/>
-          <w:sz w:val="24"/>
-          <w:szCs w:val="24"/>
-        </w:rPr>
-        <w:t xml:space="preserve"> </w:t>
-      </w:r>
-      <w:r>
-        <w:rPr>
-          <w:rStyle w:val="EndnoteReference"/>
-          <w:rFonts w:ascii="Times New Roman" w:hAnsi="Times New Roman" w:cs="Times New Roman"/>
-          <w:i/>
-          <w:iCs/>
-          <w:sz w:val="24"/>
-          <w:szCs w:val="24"/>
-        </w:rPr>
-        <w:endnoteReference w:id="29"/>
-      </w:r>
-    </w:p>
-    <w:p>
-      <w:pPr>
-        <w:spacing w:after="0"/>
         <w:rPr>
           <w:rFonts w:ascii="Times New Roman" w:hAnsi="Times New Roman" w:cs="Times New Roman"/>
           <w:b/>
           <w:bCs/>
-          <w:i/>
-          <w:iCs/>
-          <w:sz w:val="24"/>
-          <w:szCs w:val="24"/>
-        </w:rPr>
-      </w:pPr>
-    </w:p>
-    <w:p>
-      <w:pPr>
-        <w:spacing w:after="0"/>
+          <w:sz w:val="24"/>
+          <w:szCs w:val="24"/>
+        </w:rPr>
+        <w:t>), unification of mind (</w:t>
+      </w:r>
+      <w:proofErr w:type="spellStart"/>
+      <w:r>
         <w:rPr>
           <w:rFonts w:ascii="Times New Roman" w:hAnsi="Times New Roman" w:cs="Times New Roman"/>
           <w:b/>
@@ -5643,7 +6049,9 @@
           <w:sz w:val="24"/>
           <w:szCs w:val="24"/>
         </w:rPr>
-      </w:pPr>
+        <w:t>samādhi</w:t>
+      </w:r>
+      <w:proofErr w:type="spellEnd"/>
       <w:r>
         <w:rPr>
           <w:rFonts w:ascii="Times New Roman" w:hAnsi="Times New Roman" w:cs="Times New Roman"/>
@@ -5652,7 +6060,7 @@
           <w:sz w:val="24"/>
           <w:szCs w:val="24"/>
         </w:rPr>
-        <w:t xml:space="preserve">The Noble Eightfold Path is the chariot of wisdom, powered by virtue and mindfulness, rolling steadily toward </w:t>
+        <w:t>), and wisdom (</w:t>
       </w:r>
       <w:proofErr w:type="spellStart"/>
       <w:r>
@@ -5663,7 +6071,7 @@
           <w:sz w:val="24"/>
           <w:szCs w:val="24"/>
         </w:rPr>
-        <w:t>Nibbāna</w:t>
+        <w:t>paññā</w:t>
       </w:r>
       <w:proofErr w:type="spellEnd"/>
       <w:r>
@@ -5674,854 +6082,278 @@
           <w:sz w:val="24"/>
           <w:szCs w:val="24"/>
         </w:rPr>
-        <w:t>. Those who embark upon this great journey are destined to reach the highest peace, free from the fetters of Samsara.</w:t>
-      </w:r>
-    </w:p>
-    <w:p>
-      <w:pPr>
-        <w:spacing w:after="0"/>
-        <w:rPr>
-          <w:rFonts w:ascii="Times New Roman" w:hAnsi="Times New Roman" w:cs="Times New Roman"/>
-          <w:sz w:val="24"/>
-          <w:szCs w:val="24"/>
-        </w:rPr>
-      </w:pPr>
-    </w:p>
-    <w:p>
-      <w:pPr>
-        <w:pStyle w:val="Heading3"/>
-      </w:pPr>
-      <w:r>
-        <w:t>The Noble Eightfold Path: The Straight and Fearless Way</w:t>
-      </w:r>
-    </w:p>
-    <w:p>
-      <w:pPr>
-        <w:spacing w:after="0"/>
-        <w:rPr>
-          <w:rFonts w:ascii="Times New Roman" w:hAnsi="Times New Roman" w:cs="Times New Roman"/>
-          <w:sz w:val="24"/>
-          <w:szCs w:val="24"/>
-        </w:rPr>
-      </w:pPr>
-      <w:r>
-        <w:rPr>
-          <w:rFonts w:ascii="Times New Roman" w:hAnsi="Times New Roman" w:cs="Times New Roman"/>
-          <w:sz w:val="24"/>
-          <w:szCs w:val="24"/>
-        </w:rPr>
-        <w:t xml:space="preserve">Once, a </w:t>
-      </w:r>
-      <w:r>
-        <w:rPr>
-          <w:rFonts w:ascii="Times New Roman" w:hAnsi="Times New Roman" w:cs="Times New Roman"/>
-          <w:sz w:val="24"/>
-          <w:szCs w:val="24"/>
-        </w:rPr>
-        <w:t>devata</w:t>
-      </w:r>
-      <w:r>
-        <w:rPr>
-          <w:rFonts w:ascii="Times New Roman" w:hAnsi="Times New Roman" w:cs="Times New Roman"/>
-          <w:sz w:val="24"/>
-          <w:szCs w:val="24"/>
-        </w:rPr>
-        <w:t xml:space="preserve"> approached the Blessed One, seeking guidance on how to escape from the enchanting Nandana Grove, filled with celestial nymphs. In response, the Buddha revealed the path that leads beyond all distractions and delusions:</w:t>
-      </w:r>
-    </w:p>
-    <w:p>
-      <w:pPr>
-        <w:spacing w:after="0"/>
-        <w:rPr>
-          <w:rFonts w:ascii="Times New Roman" w:hAnsi="Times New Roman" w:cs="Times New Roman"/>
-          <w:i/>
-          <w:iCs/>
-          <w:sz w:val="24"/>
-          <w:szCs w:val="24"/>
-        </w:rPr>
-      </w:pPr>
-    </w:p>
-    <w:p>
-      <w:pPr>
-        <w:spacing w:after="0"/>
-        <w:rPr>
-          <w:rFonts w:ascii="Times New Roman" w:hAnsi="Times New Roman" w:cs="Times New Roman"/>
-          <w:sz w:val="24"/>
-          <w:szCs w:val="24"/>
-        </w:rPr>
-      </w:pPr>
-      <w:r>
-        <w:rPr>
-          <w:rFonts w:ascii="Times New Roman" w:hAnsi="Times New Roman" w:cs="Times New Roman"/>
-          <w:i/>
-          <w:iCs/>
-          <w:sz w:val="24"/>
-          <w:szCs w:val="24"/>
-        </w:rPr>
-        <w:t xml:space="preserve">“The </w:t>
-      </w:r>
-      <w:r>
-        <w:rPr>
-          <w:rFonts w:ascii="Times New Roman" w:hAnsi="Times New Roman" w:cs="Times New Roman"/>
-          <w:i/>
-          <w:iCs/>
-          <w:sz w:val="24"/>
-          <w:szCs w:val="24"/>
-        </w:rPr>
-        <w:t>straightway</w:t>
-      </w:r>
-      <w:r>
-        <w:rPr>
-          <w:rFonts w:ascii="Times New Roman" w:hAnsi="Times New Roman" w:cs="Times New Roman"/>
-          <w:i/>
-          <w:iCs/>
-          <w:sz w:val="24"/>
-          <w:szCs w:val="24"/>
-        </w:rPr>
-        <w:t>—that is its name,</w:t>
-      </w:r>
-      <w:r>
-        <w:rPr>
-          <w:rFonts w:ascii="Times New Roman" w:hAnsi="Times New Roman" w:cs="Times New Roman"/>
-          <w:sz w:val="24"/>
-          <w:szCs w:val="24"/>
-        </w:rPr>
-        <w:br/>
-      </w:r>
-      <w:r>
-        <w:rPr>
-          <w:rFonts w:ascii="Times New Roman" w:hAnsi="Times New Roman" w:cs="Times New Roman"/>
-          <w:i/>
-          <w:iCs/>
-          <w:sz w:val="24"/>
-          <w:szCs w:val="24"/>
-        </w:rPr>
-        <w:t>And ‘fearless’ is its destination.</w:t>
-      </w:r>
-      <w:r>
-        <w:rPr>
-          <w:rFonts w:ascii="Times New Roman" w:hAnsi="Times New Roman" w:cs="Times New Roman"/>
-          <w:sz w:val="24"/>
-          <w:szCs w:val="24"/>
-        </w:rPr>
-        <w:br/>
-      </w:r>
-      <w:r>
-        <w:rPr>
-          <w:rFonts w:ascii="Times New Roman" w:hAnsi="Times New Roman" w:cs="Times New Roman"/>
-          <w:i/>
-          <w:iCs/>
-          <w:sz w:val="24"/>
-          <w:szCs w:val="24"/>
-        </w:rPr>
-        <w:lastRenderedPageBreak/>
-        <w:t>The chariot is called ‘</w:t>
+        <w:t>).</w:t>
+      </w:r>
+      <w:r>
+        <w:rPr>
+          <w:rFonts w:ascii="Times New Roman" w:hAnsi="Times New Roman" w:cs="Times New Roman"/>
+          <w:sz w:val="24"/>
+          <w:szCs w:val="24"/>
+        </w:rPr>
+        <w:t xml:space="preserve"> These three pillars serve as the foundation for liberation, guiding one toward the highest goal—freedom from suffering.</w:t>
+      </w:r>
+    </w:p>
+    <w:p>
+      <w:pPr>
+        <w:spacing w:after="0"/>
+        <w:rPr>
+          <w:rFonts w:ascii="Times New Roman" w:hAnsi="Times New Roman" w:cs="Times New Roman"/>
+          <w:sz w:val="24"/>
+          <w:szCs w:val="24"/>
+        </w:rPr>
+      </w:pPr>
+    </w:p>
+    <w:p>
+      <w:pPr>
+        <w:spacing w:after="0"/>
+        <w:rPr>
+          <w:rFonts w:ascii="Times New Roman" w:hAnsi="Times New Roman" w:cs="Times New Roman"/>
+          <w:sz w:val="24"/>
+          <w:szCs w:val="24"/>
+        </w:rPr>
+      </w:pPr>
+      <w:r>
+        <w:rPr>
+          <w:rFonts w:ascii="Times New Roman" w:hAnsi="Times New Roman" w:cs="Times New Roman"/>
+          <w:sz w:val="24"/>
+          <w:szCs w:val="24"/>
+        </w:rPr>
+        <w:t xml:space="preserve">In the </w:t>
       </w:r>
       <w:proofErr w:type="spellStart"/>
       <w:r>
         <w:rPr>
           <w:rFonts w:ascii="Times New Roman" w:hAnsi="Times New Roman" w:cs="Times New Roman"/>
-          <w:i/>
-          <w:iCs/>
-          <w:sz w:val="24"/>
-          <w:szCs w:val="24"/>
-        </w:rPr>
-        <w:t>unrattling</w:t>
+          <w:sz w:val="24"/>
+          <w:szCs w:val="24"/>
+        </w:rPr>
+        <w:t>Cūḷavedalla</w:t>
       </w:r>
       <w:proofErr w:type="spellEnd"/>
       <w:r>
         <w:rPr>
           <w:rFonts w:ascii="Times New Roman" w:hAnsi="Times New Roman" w:cs="Times New Roman"/>
-          <w:i/>
-          <w:iCs/>
-          <w:sz w:val="24"/>
-          <w:szCs w:val="24"/>
-        </w:rPr>
-        <w:t>,’</w:t>
-      </w:r>
-      <w:r>
-        <w:rPr>
-          <w:rFonts w:ascii="Times New Roman" w:hAnsi="Times New Roman" w:cs="Times New Roman"/>
-          <w:sz w:val="24"/>
-          <w:szCs w:val="24"/>
-        </w:rPr>
-        <w:br/>
-      </w:r>
-      <w:r>
-        <w:rPr>
-          <w:rFonts w:ascii="Times New Roman" w:hAnsi="Times New Roman" w:cs="Times New Roman"/>
-          <w:i/>
-          <w:iCs/>
-          <w:sz w:val="24"/>
-          <w:szCs w:val="24"/>
-        </w:rPr>
-        <w:t>Fitted with wheels of wholesome states.</w:t>
-      </w:r>
-    </w:p>
-    <w:p>
-      <w:pPr>
-        <w:spacing w:after="0"/>
-        <w:rPr>
-          <w:rFonts w:ascii="Times New Roman" w:hAnsi="Times New Roman" w:cs="Times New Roman"/>
-          <w:i/>
-          <w:iCs/>
-          <w:sz w:val="24"/>
-          <w:szCs w:val="24"/>
-        </w:rPr>
-      </w:pPr>
-    </w:p>
-    <w:p>
-      <w:pPr>
-        <w:spacing w:after="0"/>
-        <w:rPr>
-          <w:rFonts w:ascii="Times New Roman" w:hAnsi="Times New Roman" w:cs="Times New Roman"/>
-          <w:sz w:val="24"/>
-          <w:szCs w:val="24"/>
-        </w:rPr>
-      </w:pPr>
-      <w:r>
-        <w:rPr>
-          <w:rFonts w:ascii="Times New Roman" w:hAnsi="Times New Roman" w:cs="Times New Roman"/>
-          <w:i/>
-          <w:iCs/>
-          <w:sz w:val="24"/>
-          <w:szCs w:val="24"/>
-        </w:rPr>
-        <w:t>A sense of shame is its leaning board,</w:t>
-      </w:r>
-      <w:r>
-        <w:rPr>
-          <w:rFonts w:ascii="Times New Roman" w:hAnsi="Times New Roman" w:cs="Times New Roman"/>
-          <w:sz w:val="24"/>
-          <w:szCs w:val="24"/>
-        </w:rPr>
-        <w:br/>
-      </w:r>
-      <w:r>
-        <w:rPr>
-          <w:rFonts w:ascii="Times New Roman" w:hAnsi="Times New Roman" w:cs="Times New Roman"/>
-          <w:i/>
-          <w:iCs/>
-          <w:sz w:val="24"/>
-          <w:szCs w:val="24"/>
-        </w:rPr>
-        <w:t>Mindfulness its upholstery;</w:t>
-      </w:r>
-      <w:r>
-        <w:rPr>
-          <w:rFonts w:ascii="Times New Roman" w:hAnsi="Times New Roman" w:cs="Times New Roman"/>
-          <w:sz w:val="24"/>
-          <w:szCs w:val="24"/>
-        </w:rPr>
-        <w:br/>
-      </w:r>
-      <w:r>
-        <w:rPr>
-          <w:rFonts w:ascii="Times New Roman" w:hAnsi="Times New Roman" w:cs="Times New Roman"/>
-          <w:i/>
-          <w:iCs/>
-          <w:sz w:val="24"/>
-          <w:szCs w:val="24"/>
-        </w:rPr>
-        <w:t>I call the Dhamma the charioteer,</w:t>
-      </w:r>
-      <w:r>
-        <w:rPr>
-          <w:rFonts w:ascii="Times New Roman" w:hAnsi="Times New Roman" w:cs="Times New Roman"/>
-          <w:sz w:val="24"/>
-          <w:szCs w:val="24"/>
-        </w:rPr>
-        <w:br/>
-      </w:r>
-      <w:r>
-        <w:rPr>
-          <w:rFonts w:ascii="Times New Roman" w:hAnsi="Times New Roman" w:cs="Times New Roman"/>
-          <w:i/>
-          <w:iCs/>
-          <w:sz w:val="24"/>
-          <w:szCs w:val="24"/>
-        </w:rPr>
-        <w:t>With right view running out in front.</w:t>
-      </w:r>
-    </w:p>
-    <w:p>
-      <w:pPr>
-        <w:spacing w:after="0"/>
-        <w:rPr>
-          <w:rFonts w:ascii="Times New Roman" w:hAnsi="Times New Roman" w:cs="Times New Roman"/>
-          <w:i/>
-          <w:iCs/>
-          <w:sz w:val="24"/>
-          <w:szCs w:val="24"/>
-        </w:rPr>
-      </w:pPr>
-    </w:p>
-    <w:p>
-      <w:pPr>
-        <w:spacing w:after="0"/>
-        <w:rPr>
-          <w:rFonts w:ascii="Times New Roman" w:hAnsi="Times New Roman" w:cs="Times New Roman"/>
-          <w:sz w:val="24"/>
-          <w:szCs w:val="24"/>
-        </w:rPr>
-      </w:pPr>
-      <w:r>
-        <w:rPr>
-          <w:rFonts w:ascii="Times New Roman" w:hAnsi="Times New Roman" w:cs="Times New Roman"/>
-          <w:b/>
-          <w:bCs/>
-          <w:i/>
-          <w:iCs/>
-          <w:sz w:val="24"/>
-          <w:szCs w:val="24"/>
-        </w:rPr>
-        <w:t>Whoever travels in such a vehicle—</w:t>
-      </w:r>
-      <w:r>
-        <w:rPr>
-          <w:rFonts w:ascii="Times New Roman" w:hAnsi="Times New Roman" w:cs="Times New Roman"/>
-          <w:b/>
-          <w:bCs/>
-          <w:sz w:val="24"/>
-          <w:szCs w:val="24"/>
-        </w:rPr>
-        <w:br/>
-      </w:r>
-      <w:r>
-        <w:rPr>
-          <w:rFonts w:ascii="Times New Roman" w:hAnsi="Times New Roman" w:cs="Times New Roman"/>
-          <w:b/>
-          <w:bCs/>
-          <w:i/>
-          <w:iCs/>
-          <w:sz w:val="24"/>
-          <w:szCs w:val="24"/>
-        </w:rPr>
-        <w:t>Whether woman or man</w:t>
-      </w:r>
-      <w:r>
-        <w:rPr>
-          <w:rFonts w:ascii="Times New Roman" w:hAnsi="Times New Roman" w:cs="Times New Roman"/>
-          <w:i/>
-          <w:iCs/>
-          <w:sz w:val="24"/>
-          <w:szCs w:val="24"/>
-        </w:rPr>
-        <w:t>—</w:t>
-      </w:r>
-      <w:r>
-        <w:rPr>
-          <w:rFonts w:ascii="Times New Roman" w:hAnsi="Times New Roman" w:cs="Times New Roman"/>
-          <w:sz w:val="24"/>
-          <w:szCs w:val="24"/>
-        </w:rPr>
-        <w:br/>
-      </w:r>
-      <w:r>
-        <w:rPr>
-          <w:rFonts w:ascii="Times New Roman" w:hAnsi="Times New Roman" w:cs="Times New Roman"/>
-          <w:i/>
-          <w:iCs/>
-          <w:sz w:val="24"/>
-          <w:szCs w:val="24"/>
-        </w:rPr>
-        <w:t>Will, by means of this noble path,</w:t>
-      </w:r>
-      <w:r>
-        <w:rPr>
-          <w:rFonts w:ascii="Times New Roman" w:hAnsi="Times New Roman" w:cs="Times New Roman"/>
-          <w:sz w:val="24"/>
-          <w:szCs w:val="24"/>
-        </w:rPr>
-        <w:br/>
-      </w:r>
-      <w:r>
-        <w:rPr>
-          <w:rFonts w:ascii="Times New Roman" w:hAnsi="Times New Roman" w:cs="Times New Roman"/>
-          <w:i/>
-          <w:iCs/>
-          <w:sz w:val="24"/>
-          <w:szCs w:val="24"/>
-        </w:rPr>
-        <w:t xml:space="preserve">Draw ever closer to </w:t>
+          <w:sz w:val="24"/>
+          <w:szCs w:val="24"/>
+        </w:rPr>
+        <w:t xml:space="preserve"> Sutta</w:t>
+      </w:r>
+      <w:r>
+        <w:rPr>
+          <w:rFonts w:ascii="Times New Roman" w:hAnsi="Times New Roman" w:cs="Times New Roman"/>
+          <w:sz w:val="24"/>
+          <w:szCs w:val="24"/>
+        </w:rPr>
+        <w:t xml:space="preserve"> (MN</w:t>
+      </w:r>
+      <w:r>
+        <w:rPr>
+          <w:rFonts w:ascii="Times New Roman" w:hAnsi="Times New Roman" w:cs="Times New Roman"/>
+          <w:sz w:val="24"/>
+          <w:szCs w:val="24"/>
+        </w:rPr>
+        <w:t>: 44</w:t>
+      </w:r>
+      <w:r>
+        <w:rPr>
+          <w:rFonts w:ascii="Times New Roman" w:hAnsi="Times New Roman" w:cs="Times New Roman"/>
+          <w:sz w:val="24"/>
+          <w:szCs w:val="24"/>
+        </w:rPr>
+        <w:t xml:space="preserve">), Venerable </w:t>
       </w:r>
       <w:proofErr w:type="spellStart"/>
       <w:r>
         <w:rPr>
           <w:rFonts w:ascii="Times New Roman" w:hAnsi="Times New Roman" w:cs="Times New Roman"/>
-          <w:i/>
-          <w:iCs/>
-          <w:sz w:val="24"/>
-          <w:szCs w:val="24"/>
-        </w:rPr>
-        <w:t>Nibbāna</w:t>
+          <w:sz w:val="24"/>
+          <w:szCs w:val="24"/>
+        </w:rPr>
+        <w:t>Bhikkhunī</w:t>
       </w:r>
       <w:proofErr w:type="spellEnd"/>
       <w:r>
         <w:rPr>
           <w:rFonts w:ascii="Times New Roman" w:hAnsi="Times New Roman" w:cs="Times New Roman"/>
-          <w:i/>
-          <w:iCs/>
-          <w:sz w:val="24"/>
-          <w:szCs w:val="24"/>
-        </w:rPr>
-        <w:t>.”</w:t>
-      </w:r>
-      <w:r>
-        <w:rPr>
-          <w:rFonts w:ascii="Times New Roman" w:hAnsi="Times New Roman" w:cs="Times New Roman"/>
-          <w:i/>
-          <w:iCs/>
           <w:sz w:val="24"/>
           <w:szCs w:val="24"/>
         </w:rPr>
         <w:t xml:space="preserve"> </w:t>
       </w:r>
+      <w:proofErr w:type="spellStart"/>
+      <w:r>
+        <w:rPr>
+          <w:rFonts w:ascii="Times New Roman" w:hAnsi="Times New Roman" w:cs="Times New Roman"/>
+          <w:sz w:val="24"/>
+          <w:szCs w:val="24"/>
+        </w:rPr>
+        <w:t>Dhammadinnā</w:t>
+      </w:r>
+      <w:proofErr w:type="spellEnd"/>
+      <w:r>
+        <w:rPr>
+          <w:rFonts w:ascii="Times New Roman" w:hAnsi="Times New Roman" w:cs="Times New Roman"/>
+          <w:sz w:val="24"/>
+          <w:szCs w:val="24"/>
+        </w:rPr>
+        <w:t xml:space="preserve"> explained how the Blessed One categorized the three divisions of the Noble Eightfold Path:</w:t>
+      </w:r>
+    </w:p>
+    <w:p>
+      <w:pPr>
+        <w:spacing w:after="0"/>
+        <w:rPr>
+          <w:rFonts w:ascii="Times New Roman" w:hAnsi="Times New Roman" w:cs="Times New Roman"/>
+          <w:i/>
+          <w:iCs/>
+          <w:sz w:val="24"/>
+          <w:szCs w:val="24"/>
+        </w:rPr>
+      </w:pPr>
+    </w:p>
+    <w:p>
+      <w:pPr>
+        <w:spacing w:after="0"/>
+        <w:rPr>
+          <w:rFonts w:ascii="Times New Roman" w:hAnsi="Times New Roman" w:cs="Times New Roman"/>
+          <w:i/>
+          <w:iCs/>
+          <w:sz w:val="24"/>
+          <w:szCs w:val="24"/>
+        </w:rPr>
+      </w:pPr>
+      <w:r>
+        <w:rPr>
+          <w:rFonts w:ascii="Times New Roman" w:hAnsi="Times New Roman" w:cs="Times New Roman"/>
+          <w:i/>
+          <w:iCs/>
+          <w:sz w:val="24"/>
+          <w:szCs w:val="24"/>
+        </w:rPr>
+        <w:t>“…The Noble Eightfold Path is encompassed by the three aggregates. Right speech, right action, and right livelihood fall under the aggregate of virtue. Right effort, right mindfulness, and right concentration belong to the aggregate of concentration. Right view and right intention are included in the aggregate of wisdom…”</w:t>
+      </w:r>
+    </w:p>
+    <w:p>
+      <w:pPr>
+        <w:spacing w:after="0"/>
+        <w:rPr>
+          <w:rFonts w:ascii="Times New Roman" w:hAnsi="Times New Roman" w:cs="Times New Roman"/>
+          <w:sz w:val="24"/>
+          <w:szCs w:val="24"/>
+        </w:rPr>
+      </w:pPr>
+    </w:p>
+    <w:p>
+      <w:pPr>
+        <w:pStyle w:val="Heading1"/>
+      </w:pPr>
+      <w:r>
+        <w:t>Rebirth: A Fundamental Truth in the Buddha’s Teaching</w:t>
+      </w:r>
+    </w:p>
+    <w:p>
+      <w:pPr>
+        <w:spacing w:after="0"/>
+        <w:rPr>
+          <w:rFonts w:ascii="Times New Roman" w:hAnsi="Times New Roman" w:cs="Times New Roman"/>
+          <w:sz w:val="24"/>
+          <w:szCs w:val="24"/>
+        </w:rPr>
+      </w:pPr>
+      <w:r>
+        <w:rPr>
+          <w:rFonts w:ascii="Times New Roman" w:hAnsi="Times New Roman" w:cs="Times New Roman"/>
+          <w:sz w:val="24"/>
+          <w:szCs w:val="24"/>
+        </w:rPr>
+        <w:t>The cycle of rebirth (</w:t>
+      </w:r>
+      <w:proofErr w:type="spellStart"/>
+      <w:r>
+        <w:rPr>
+          <w:rFonts w:ascii="Times New Roman" w:hAnsi="Times New Roman" w:cs="Times New Roman"/>
+          <w:i/>
+          <w:iCs/>
+          <w:sz w:val="24"/>
+          <w:szCs w:val="24"/>
+        </w:rPr>
+        <w:t>saṁsāra</w:t>
+      </w:r>
+      <w:proofErr w:type="spellEnd"/>
+      <w:r>
+        <w:rPr>
+          <w:rFonts w:ascii="Times New Roman" w:hAnsi="Times New Roman" w:cs="Times New Roman"/>
+          <w:sz w:val="24"/>
+          <w:szCs w:val="24"/>
+        </w:rPr>
+        <w:t>) is a central truth revealed by the Blessed One, and understanding this process is essential for those who seek liberation. The Dhamma teaches that beings are bound to be reborn again and again due to their cravings and attachments. The ultimate purpose of the Buddha’s teaching is not only to guide beings toward restraint in this life but also to help them break free from the endless cycle of birth, aging, and death.</w:t>
+      </w:r>
+    </w:p>
+    <w:p>
+      <w:pPr>
+        <w:spacing w:after="0"/>
+        <w:rPr>
+          <w:rFonts w:ascii="Times New Roman" w:hAnsi="Times New Roman" w:cs="Times New Roman"/>
+          <w:sz w:val="24"/>
+          <w:szCs w:val="24"/>
+        </w:rPr>
+      </w:pPr>
+      <w:r>
+        <w:rPr>
+          <w:rFonts w:ascii="Times New Roman" w:hAnsi="Times New Roman" w:cs="Times New Roman"/>
+          <w:sz w:val="24"/>
+          <w:szCs w:val="24"/>
+        </w:rPr>
+        <w:t>The Buddha emphasized that true wisdom lies in seeing the dangers of continued existence and striving for the cessation of rebirth:</w:t>
+      </w:r>
+    </w:p>
+    <w:p>
+      <w:pPr>
+        <w:spacing w:after="0"/>
+        <w:rPr>
+          <w:rFonts w:ascii="Times New Roman" w:hAnsi="Times New Roman" w:cs="Times New Roman"/>
+          <w:i/>
+          <w:iCs/>
+          <w:sz w:val="24"/>
+          <w:szCs w:val="24"/>
+        </w:rPr>
+      </w:pPr>
+    </w:p>
+    <w:p>
+      <w:pPr>
+        <w:spacing w:after="0"/>
+        <w:rPr>
+          <w:rFonts w:ascii="Times New Roman" w:hAnsi="Times New Roman" w:cs="Times New Roman"/>
+          <w:i/>
+          <w:iCs/>
+          <w:sz w:val="24"/>
+          <w:szCs w:val="24"/>
+        </w:rPr>
+      </w:pPr>
+      <w:r>
+        <w:rPr>
+          <w:rFonts w:ascii="Times New Roman" w:hAnsi="Times New Roman" w:cs="Times New Roman"/>
+          <w:i/>
+          <w:iCs/>
+          <w:sz w:val="24"/>
+          <w:szCs w:val="24"/>
+        </w:rPr>
+        <w:t>“Cunda, I do not teach you a Dhamma for restraining the corruptions that arise in the present life alone. I do not teach a Dhamma merely for their destruction in future lives, but one for their restraining in this life as well as for their destruction in future lives…”</w:t>
+      </w:r>
+      <w:r>
+        <w:rPr>
+          <w:rFonts w:ascii="Times New Roman" w:hAnsi="Times New Roman" w:cs="Times New Roman"/>
+          <w:i/>
+          <w:iCs/>
+          <w:sz w:val="24"/>
+          <w:szCs w:val="24"/>
+        </w:rPr>
+        <w:t xml:space="preserve"> </w:t>
+      </w:r>
       <w:r>
         <w:rPr>
           <w:rStyle w:val="EndnoteReference"/>
           <w:rFonts w:ascii="Times New Roman" w:hAnsi="Times New Roman" w:cs="Times New Roman"/>
-          <w:sz w:val="24"/>
-          <w:szCs w:val="24"/>
-        </w:rPr>
-        <w:endnoteReference w:id="30"/>
-      </w:r>
-    </w:p>
-    <w:p>
-      <w:pPr>
-        <w:spacing w:after="0"/>
-        <w:rPr>
-          <w:rFonts w:ascii="Times New Roman" w:hAnsi="Times New Roman" w:cs="Times New Roman"/>
-          <w:sz w:val="24"/>
-          <w:szCs w:val="24"/>
-        </w:rPr>
-      </w:pPr>
-    </w:p>
-    <w:p>
-      <w:pPr>
-        <w:spacing w:after="0"/>
-        <w:rPr>
-          <w:rFonts w:ascii="Times New Roman" w:hAnsi="Times New Roman" w:cs="Times New Roman"/>
-          <w:b/>
-          <w:bCs/>
-          <w:sz w:val="24"/>
-          <w:szCs w:val="24"/>
-        </w:rPr>
-      </w:pPr>
-      <w:r>
-        <w:rPr>
-          <w:rFonts w:ascii="Times New Roman" w:hAnsi="Times New Roman" w:cs="Times New Roman"/>
-          <w:b/>
-          <w:bCs/>
-          <w:sz w:val="24"/>
-          <w:szCs w:val="24"/>
-        </w:rPr>
-        <w:t>The Noble Eightfold Path is the unwavering road to liberation, the fearless way that leads beyond all suffering. It is the chariot of wisdom, driven by the Dhamma itself, guiding those who embark upon it toward the ultimate goal—</w:t>
-      </w:r>
-      <w:proofErr w:type="spellStart"/>
-      <w:r>
-        <w:rPr>
-          <w:rFonts w:ascii="Times New Roman" w:hAnsi="Times New Roman" w:cs="Times New Roman"/>
-          <w:b/>
-          <w:bCs/>
-          <w:sz w:val="24"/>
-          <w:szCs w:val="24"/>
-        </w:rPr>
-        <w:t>Nibbāna</w:t>
-      </w:r>
-      <w:proofErr w:type="spellEnd"/>
-      <w:r>
-        <w:rPr>
-          <w:rFonts w:ascii="Times New Roman" w:hAnsi="Times New Roman" w:cs="Times New Roman"/>
-          <w:b/>
-          <w:bCs/>
-          <w:sz w:val="24"/>
-          <w:szCs w:val="24"/>
-        </w:rPr>
-        <w:t>.</w:t>
-      </w:r>
-    </w:p>
-    <w:p>
-      <w:pPr>
-        <w:spacing w:after="0"/>
-        <w:rPr>
-          <w:rFonts w:ascii="Times New Roman" w:hAnsi="Times New Roman" w:cs="Times New Roman"/>
-          <w:sz w:val="24"/>
-          <w:szCs w:val="24"/>
-        </w:rPr>
-      </w:pPr>
-    </w:p>
-    <w:p>
-      <w:pPr>
-        <w:pStyle w:val="Heading3"/>
-      </w:pPr>
-      <w:r>
-        <w:t>The Noble Eightfold Path Encompasses the Entire Spiritual Journey</w:t>
-      </w:r>
-    </w:p>
-    <w:p>
-      <w:pPr>
-        <w:spacing w:after="0"/>
-        <w:rPr>
-          <w:rFonts w:ascii="Times New Roman" w:hAnsi="Times New Roman" w:cs="Times New Roman"/>
-          <w:sz w:val="24"/>
-          <w:szCs w:val="24"/>
-        </w:rPr>
-      </w:pPr>
-      <w:r>
-        <w:rPr>
-          <w:rFonts w:ascii="Times New Roman" w:hAnsi="Times New Roman" w:cs="Times New Roman"/>
-          <w:sz w:val="24"/>
-          <w:szCs w:val="24"/>
-        </w:rPr>
-        <w:t xml:space="preserve">The Noble Eightfold Path is the complete framework for the spiritual life, encompassing three essential divisions: </w:t>
-      </w:r>
-      <w:r>
-        <w:rPr>
-          <w:rFonts w:ascii="Times New Roman" w:hAnsi="Times New Roman" w:cs="Times New Roman"/>
-          <w:b/>
-          <w:bCs/>
-          <w:sz w:val="24"/>
-          <w:szCs w:val="24"/>
-        </w:rPr>
-        <w:t>virtue (</w:t>
-      </w:r>
-      <w:proofErr w:type="spellStart"/>
-      <w:r>
-        <w:rPr>
-          <w:rFonts w:ascii="Times New Roman" w:hAnsi="Times New Roman" w:cs="Times New Roman"/>
-          <w:b/>
-          <w:bCs/>
-          <w:sz w:val="24"/>
-          <w:szCs w:val="24"/>
-        </w:rPr>
-        <w:t>sīla</w:t>
-      </w:r>
-      <w:proofErr w:type="spellEnd"/>
-      <w:r>
-        <w:rPr>
-          <w:rFonts w:ascii="Times New Roman" w:hAnsi="Times New Roman" w:cs="Times New Roman"/>
-          <w:b/>
-          <w:bCs/>
-          <w:sz w:val="24"/>
-          <w:szCs w:val="24"/>
-        </w:rPr>
-        <w:t>), unification of mind (</w:t>
-      </w:r>
-      <w:proofErr w:type="spellStart"/>
-      <w:r>
-        <w:rPr>
-          <w:rFonts w:ascii="Times New Roman" w:hAnsi="Times New Roman" w:cs="Times New Roman"/>
-          <w:b/>
-          <w:bCs/>
-          <w:sz w:val="24"/>
-          <w:szCs w:val="24"/>
-        </w:rPr>
-        <w:t>samādhi</w:t>
-      </w:r>
-      <w:proofErr w:type="spellEnd"/>
-      <w:r>
-        <w:rPr>
-          <w:rFonts w:ascii="Times New Roman" w:hAnsi="Times New Roman" w:cs="Times New Roman"/>
-          <w:b/>
-          <w:bCs/>
-          <w:sz w:val="24"/>
-          <w:szCs w:val="24"/>
-        </w:rPr>
-        <w:t>), and wisdom (</w:t>
-      </w:r>
-      <w:proofErr w:type="spellStart"/>
-      <w:r>
-        <w:rPr>
-          <w:rFonts w:ascii="Times New Roman" w:hAnsi="Times New Roman" w:cs="Times New Roman"/>
-          <w:b/>
-          <w:bCs/>
-          <w:sz w:val="24"/>
-          <w:szCs w:val="24"/>
-        </w:rPr>
-        <w:t>paññā</w:t>
-      </w:r>
-      <w:proofErr w:type="spellEnd"/>
-      <w:r>
-        <w:rPr>
-          <w:rFonts w:ascii="Times New Roman" w:hAnsi="Times New Roman" w:cs="Times New Roman"/>
-          <w:b/>
-          <w:bCs/>
-          <w:sz w:val="24"/>
-          <w:szCs w:val="24"/>
-        </w:rPr>
-        <w:t>).</w:t>
-      </w:r>
-      <w:r>
-        <w:rPr>
-          <w:rFonts w:ascii="Times New Roman" w:hAnsi="Times New Roman" w:cs="Times New Roman"/>
-          <w:sz w:val="24"/>
-          <w:szCs w:val="24"/>
-        </w:rPr>
-        <w:t xml:space="preserve"> These three pillars serve as the foundation for liberation, guiding one toward the highest goal—freedom from suffering.</w:t>
-      </w:r>
-    </w:p>
-    <w:p>
-      <w:pPr>
-        <w:spacing w:after="0"/>
-        <w:rPr>
-          <w:rFonts w:ascii="Times New Roman" w:hAnsi="Times New Roman" w:cs="Times New Roman"/>
-          <w:sz w:val="24"/>
-          <w:szCs w:val="24"/>
-        </w:rPr>
-      </w:pPr>
-    </w:p>
-    <w:p>
-      <w:pPr>
-        <w:spacing w:after="0"/>
-        <w:rPr>
-          <w:rFonts w:ascii="Times New Roman" w:hAnsi="Times New Roman" w:cs="Times New Roman"/>
-          <w:sz w:val="24"/>
-          <w:szCs w:val="24"/>
-        </w:rPr>
-      </w:pPr>
-      <w:r>
-        <w:rPr>
-          <w:rFonts w:ascii="Times New Roman" w:hAnsi="Times New Roman" w:cs="Times New Roman"/>
-          <w:sz w:val="24"/>
-          <w:szCs w:val="24"/>
-        </w:rPr>
-        <w:t xml:space="preserve">In the </w:t>
-      </w:r>
-      <w:proofErr w:type="spellStart"/>
-      <w:r>
-        <w:rPr>
-          <w:rFonts w:ascii="Times New Roman" w:hAnsi="Times New Roman" w:cs="Times New Roman"/>
-          <w:sz w:val="24"/>
-          <w:szCs w:val="24"/>
-        </w:rPr>
-        <w:t>Cūḷavedalla</w:t>
-      </w:r>
-      <w:proofErr w:type="spellEnd"/>
-      <w:r>
-        <w:rPr>
-          <w:rFonts w:ascii="Times New Roman" w:hAnsi="Times New Roman" w:cs="Times New Roman"/>
-          <w:sz w:val="24"/>
-          <w:szCs w:val="24"/>
-        </w:rPr>
-        <w:t xml:space="preserve"> Sutta</w:t>
-      </w:r>
-      <w:r>
-        <w:rPr>
-          <w:rFonts w:ascii="Times New Roman" w:hAnsi="Times New Roman" w:cs="Times New Roman"/>
-          <w:sz w:val="24"/>
-          <w:szCs w:val="24"/>
-        </w:rPr>
-        <w:t xml:space="preserve"> (MN</w:t>
-      </w:r>
-      <w:r>
-        <w:rPr>
-          <w:rFonts w:ascii="Times New Roman" w:hAnsi="Times New Roman" w:cs="Times New Roman"/>
-          <w:sz w:val="24"/>
-          <w:szCs w:val="24"/>
-        </w:rPr>
-        <w:t>: 44</w:t>
-      </w:r>
-      <w:r>
-        <w:rPr>
-          <w:rFonts w:ascii="Times New Roman" w:hAnsi="Times New Roman" w:cs="Times New Roman"/>
-          <w:sz w:val="24"/>
-          <w:szCs w:val="24"/>
-        </w:rPr>
-        <w:t xml:space="preserve">), Venerable </w:t>
-      </w:r>
-      <w:proofErr w:type="spellStart"/>
-      <w:r>
-        <w:rPr>
-          <w:rFonts w:ascii="Times New Roman" w:hAnsi="Times New Roman" w:cs="Times New Roman"/>
-          <w:sz w:val="24"/>
-          <w:szCs w:val="24"/>
-        </w:rPr>
-        <w:t>Bhikkhunī</w:t>
-      </w:r>
-      <w:proofErr w:type="spellEnd"/>
-      <w:r>
-        <w:rPr>
-          <w:rFonts w:ascii="Times New Roman" w:hAnsi="Times New Roman" w:cs="Times New Roman"/>
-          <w:sz w:val="24"/>
-          <w:szCs w:val="24"/>
-        </w:rPr>
-        <w:t xml:space="preserve"> </w:t>
-      </w:r>
-      <w:proofErr w:type="spellStart"/>
-      <w:r>
-        <w:rPr>
-          <w:rFonts w:ascii="Times New Roman" w:hAnsi="Times New Roman" w:cs="Times New Roman"/>
-          <w:sz w:val="24"/>
-          <w:szCs w:val="24"/>
-        </w:rPr>
-        <w:t>Dhammadinnā</w:t>
-      </w:r>
-      <w:proofErr w:type="spellEnd"/>
-      <w:r>
-        <w:rPr>
-          <w:rFonts w:ascii="Times New Roman" w:hAnsi="Times New Roman" w:cs="Times New Roman"/>
-          <w:sz w:val="24"/>
-          <w:szCs w:val="24"/>
-        </w:rPr>
-        <w:t xml:space="preserve"> explained how the Blessed One categorized the three divisions of the Noble Eightfold Path:</w:t>
-      </w:r>
-    </w:p>
-    <w:p>
-      <w:pPr>
-        <w:spacing w:after="0"/>
-        <w:rPr>
-          <w:rFonts w:ascii="Times New Roman" w:hAnsi="Times New Roman" w:cs="Times New Roman"/>
-          <w:i/>
-          <w:iCs/>
-          <w:sz w:val="24"/>
-          <w:szCs w:val="24"/>
-        </w:rPr>
-      </w:pPr>
-    </w:p>
-    <w:p>
-      <w:pPr>
-        <w:spacing w:after="0"/>
-        <w:rPr>
-          <w:rFonts w:ascii="Times New Roman" w:hAnsi="Times New Roman" w:cs="Times New Roman"/>
-          <w:i/>
-          <w:iCs/>
-          <w:sz w:val="24"/>
-          <w:szCs w:val="24"/>
-        </w:rPr>
-      </w:pPr>
-      <w:r>
-        <w:rPr>
-          <w:rFonts w:ascii="Times New Roman" w:hAnsi="Times New Roman" w:cs="Times New Roman"/>
-          <w:i/>
-          <w:iCs/>
-          <w:sz w:val="24"/>
-          <w:szCs w:val="24"/>
-        </w:rPr>
-        <w:t>“…The Noble Eightfold Path is encompassed by the three aggregates. Right speech, right action, and right livelihood fall under the aggregate of virtue. Right effort, right mindfulness, and right concentration belong to the aggregate of concentration. Right view and right intention are included in the aggregate of wisdom…”</w:t>
-      </w:r>
-    </w:p>
-    <w:p>
-      <w:pPr>
-        <w:spacing w:after="0"/>
-        <w:rPr>
-          <w:rFonts w:ascii="Times New Roman" w:hAnsi="Times New Roman" w:cs="Times New Roman"/>
-          <w:sz w:val="24"/>
-          <w:szCs w:val="24"/>
-        </w:rPr>
-      </w:pPr>
-    </w:p>
-    <w:p>
-      <w:pPr>
-        <w:pStyle w:val="Heading1"/>
-      </w:pPr>
-      <w:r>
-        <w:t>Rebirth: A Fundamental Truth in the Buddha’s Teaching</w:t>
-      </w:r>
-    </w:p>
-    <w:p>
-      <w:pPr>
-        <w:spacing w:after="0"/>
-        <w:rPr>
-          <w:rFonts w:ascii="Times New Roman" w:hAnsi="Times New Roman" w:cs="Times New Roman"/>
-          <w:sz w:val="24"/>
-          <w:szCs w:val="24"/>
-        </w:rPr>
-      </w:pPr>
-      <w:r>
-        <w:rPr>
-          <w:rFonts w:ascii="Times New Roman" w:hAnsi="Times New Roman" w:cs="Times New Roman"/>
-          <w:sz w:val="24"/>
-          <w:szCs w:val="24"/>
-        </w:rPr>
-        <w:t>The cycle of rebirth (</w:t>
-      </w:r>
-      <w:proofErr w:type="spellStart"/>
-      <w:r>
-        <w:rPr>
-          <w:rFonts w:ascii="Times New Roman" w:hAnsi="Times New Roman" w:cs="Times New Roman"/>
-          <w:i/>
-          <w:iCs/>
-          <w:sz w:val="24"/>
-          <w:szCs w:val="24"/>
-        </w:rPr>
-        <w:t>saṁsāra</w:t>
-      </w:r>
-      <w:proofErr w:type="spellEnd"/>
-      <w:r>
-        <w:rPr>
-          <w:rFonts w:ascii="Times New Roman" w:hAnsi="Times New Roman" w:cs="Times New Roman"/>
-          <w:sz w:val="24"/>
-          <w:szCs w:val="24"/>
-        </w:rPr>
-        <w:t>) is a central truth revealed by the Blessed One, and understanding this process is essential for those who seek liberation. The Dhamma teaches that beings are bound to be reborn again and again due to their cravings and attachments. The ultimate purpose of the Buddha’s teaching is not only to guide beings toward restraint in this life but also to help them break free from the endless cycle of birth, aging, and death.</w:t>
-      </w:r>
-    </w:p>
-    <w:p>
-      <w:pPr>
-        <w:spacing w:after="0"/>
-        <w:rPr>
-          <w:rFonts w:ascii="Times New Roman" w:hAnsi="Times New Roman" w:cs="Times New Roman"/>
-          <w:sz w:val="24"/>
-          <w:szCs w:val="24"/>
-        </w:rPr>
-      </w:pPr>
-      <w:r>
-        <w:rPr>
-          <w:rFonts w:ascii="Times New Roman" w:hAnsi="Times New Roman" w:cs="Times New Roman"/>
-          <w:sz w:val="24"/>
-          <w:szCs w:val="24"/>
-        </w:rPr>
-        <w:t>The Buddha emphasized that true wisdom lies in seeing the dangers of continued existence and striving for the cessation of rebirth:</w:t>
-      </w:r>
-    </w:p>
-    <w:p>
-      <w:pPr>
-        <w:spacing w:after="0"/>
-        <w:rPr>
-          <w:rFonts w:ascii="Times New Roman" w:hAnsi="Times New Roman" w:cs="Times New Roman"/>
-          <w:i/>
-          <w:iCs/>
-          <w:sz w:val="24"/>
-          <w:szCs w:val="24"/>
-        </w:rPr>
-      </w:pPr>
-    </w:p>
-    <w:p>
-      <w:pPr>
-        <w:spacing w:after="0"/>
-        <w:rPr>
-          <w:rFonts w:ascii="Times New Roman" w:hAnsi="Times New Roman" w:cs="Times New Roman"/>
-          <w:i/>
-          <w:iCs/>
-          <w:sz w:val="24"/>
-          <w:szCs w:val="24"/>
-        </w:rPr>
-      </w:pPr>
-      <w:r>
-        <w:rPr>
-          <w:rFonts w:ascii="Times New Roman" w:hAnsi="Times New Roman" w:cs="Times New Roman"/>
-          <w:i/>
-          <w:iCs/>
-          <w:sz w:val="24"/>
-          <w:szCs w:val="24"/>
-        </w:rPr>
-        <w:t>“Cunda, I do not teach you a Dhamma for restraining the corruptions that arise in the present life alone. I do not teach a Dhamma merely for their destruction in future lives, but one for their restraining in this life as well as for their destruction in future lives…”</w:t>
-      </w:r>
-      <w:r>
-        <w:rPr>
-          <w:rFonts w:ascii="Times New Roman" w:hAnsi="Times New Roman" w:cs="Times New Roman"/>
-          <w:i/>
-          <w:iCs/>
-          <w:sz w:val="24"/>
-          <w:szCs w:val="24"/>
-        </w:rPr>
-        <w:t xml:space="preserve"> </w:t>
-      </w:r>
-      <w:r>
-        <w:rPr>
-          <w:rStyle w:val="EndnoteReference"/>
-          <w:rFonts w:ascii="Times New Roman" w:hAnsi="Times New Roman" w:cs="Times New Roman"/>
           <w:i/>
           <w:iCs/>
           <w:sz w:val="24"/>
@@ -6555,7 +6387,6 @@
           <w:sz w:val="24"/>
           <w:szCs w:val="24"/>
         </w:rPr>
-        <w:lastRenderedPageBreak/>
         <w:t xml:space="preserve">By cultivating wisdom, virtue, and meditative insight, one gradually weakens the forces that perpetuate rebirth. Those who fully realize the Four Noble Truths uproot the causes of existence and attain the supreme peace of </w:t>
       </w:r>
       <w:proofErr w:type="spellStart"/>
@@ -7877,7 +7708,6 @@
         <w:pStyle w:val="Heading2"/>
       </w:pPr>
       <w:r>
-        <w:lastRenderedPageBreak/>
         <w:t>Eight Astounding and Remarkable Qualities of the Dhamma</w:t>
       </w:r>
     </w:p>
@@ -7953,6 +7783,7 @@
           <w:sz w:val="24"/>
           <w:szCs w:val="24"/>
         </w:rPr>
+        <w:lastRenderedPageBreak/>
         <w:t>Just as the great ocean gradually slopes, inclines, and deepens without sudden drops, so too, in this Dhamma and discipline, the attainment of final knowledge occurs through gradual training, gradual practice, and gradual progress—not abruptly.</w:t>
       </w:r>
     </w:p>
@@ -8443,46 +8274,46 @@
           <w:sz w:val="24"/>
           <w:szCs w:val="24"/>
         </w:rPr>
+        <w:t>In this way, the Dhamma is directly visible, immediate, inviting one to come and see, applicable, and to be personally experienced by the wise.”</w:t>
+      </w:r>
+      <w:r>
+        <w:rPr>
+          <w:rFonts w:ascii="Times New Roman" w:hAnsi="Times New Roman" w:cs="Times New Roman"/>
+          <w:i/>
+          <w:iCs/>
+          <w:sz w:val="24"/>
+          <w:szCs w:val="24"/>
+        </w:rPr>
+        <w:t xml:space="preserve"> </w:t>
+      </w:r>
+      <w:r>
+        <w:rPr>
+          <w:rStyle w:val="EndnoteReference"/>
+          <w:rFonts w:ascii="Times New Roman" w:hAnsi="Times New Roman" w:cs="Times New Roman"/>
+          <w:i/>
+          <w:iCs/>
+          <w:sz w:val="24"/>
+          <w:szCs w:val="24"/>
+        </w:rPr>
+        <w:endnoteReference w:id="37"/>
+      </w:r>
+    </w:p>
+    <w:p>
+      <w:pPr>
+        <w:spacing w:after="0"/>
+        <w:rPr>
+          <w:rFonts w:ascii="Times New Roman" w:hAnsi="Times New Roman" w:cs="Times New Roman"/>
+          <w:sz w:val="24"/>
+          <w:szCs w:val="24"/>
+        </w:rPr>
+      </w:pPr>
+    </w:p>
+    <w:p>
+      <w:pPr>
+        <w:pStyle w:val="Heading1"/>
+      </w:pPr>
+      <w:r>
         <w:lastRenderedPageBreak/>
-        <w:t>In this way, the Dhamma is directly visible, immediate, inviting one to come and see, applicable, and to be personally experienced by the wise.”</w:t>
-      </w:r>
-      <w:r>
-        <w:rPr>
-          <w:rFonts w:ascii="Times New Roman" w:hAnsi="Times New Roman" w:cs="Times New Roman"/>
-          <w:i/>
-          <w:iCs/>
-          <w:sz w:val="24"/>
-          <w:szCs w:val="24"/>
-        </w:rPr>
-        <w:t xml:space="preserve"> </w:t>
-      </w:r>
-      <w:r>
-        <w:rPr>
-          <w:rStyle w:val="EndnoteReference"/>
-          <w:rFonts w:ascii="Times New Roman" w:hAnsi="Times New Roman" w:cs="Times New Roman"/>
-          <w:i/>
-          <w:iCs/>
-          <w:sz w:val="24"/>
-          <w:szCs w:val="24"/>
-        </w:rPr>
-        <w:endnoteReference w:id="37"/>
-      </w:r>
-    </w:p>
-    <w:p>
-      <w:pPr>
-        <w:spacing w:after="0"/>
-        <w:rPr>
-          <w:rFonts w:ascii="Times New Roman" w:hAnsi="Times New Roman" w:cs="Times New Roman"/>
-          <w:sz w:val="24"/>
-          <w:szCs w:val="24"/>
-        </w:rPr>
-      </w:pPr>
-    </w:p>
-    <w:p>
-      <w:pPr>
-        <w:pStyle w:val="Heading1"/>
-      </w:pPr>
-      <w:r>
         <w:t>The Path to Learning and Practicing the Dhamma</w:t>
       </w:r>
     </w:p>
@@ -9230,7 +9061,6 @@
           <w:sz w:val="24"/>
           <w:szCs w:val="24"/>
         </w:rPr>
-        <w:lastRenderedPageBreak/>
         <w:t>With applied effort, one scrutinizes the Dhamma.</w:t>
       </w:r>
     </w:p>
@@ -9752,54 +9582,44 @@
           <w:sz w:val="24"/>
           <w:szCs w:val="24"/>
         </w:rPr>
-        <w:t xml:space="preserve">knowledge, should come together and recite them—aligning meaning with meaning and expression with </w:t>
-      </w:r>
-      <w:r>
-        <w:rPr>
-          <w:rFonts w:ascii="Times New Roman" w:hAnsi="Times New Roman" w:cs="Times New Roman"/>
-          <w:i/>
-          <w:iCs/>
+        <w:t>knowledge, should come together and recite them—aligning meaning with meaning and expression with expression—without discord. In doing so, this holy life will endure and remain firmly established for a long time, for the benefit and happiness of the many, out of compassion for the world, and for the welfare, benefit, and happiness of both devas and humans…”</w:t>
+      </w:r>
+      <w:r>
+        <w:rPr>
+          <w:rStyle w:val="EndnoteReference"/>
+          <w:rFonts w:ascii="Times New Roman" w:hAnsi="Times New Roman" w:cs="Times New Roman"/>
+          <w:i/>
+          <w:iCs/>
+          <w:sz w:val="24"/>
+          <w:szCs w:val="24"/>
+        </w:rPr>
+        <w:endnoteReference w:id="42"/>
+      </w:r>
+    </w:p>
+    <w:p>
+      <w:pPr>
+        <w:spacing w:after="0"/>
+        <w:rPr>
+          <w:rFonts w:ascii="Times New Roman" w:hAnsi="Times New Roman" w:cs="Times New Roman"/>
+          <w:sz w:val="24"/>
+          <w:szCs w:val="24"/>
+        </w:rPr>
+      </w:pPr>
+    </w:p>
+    <w:p>
+      <w:pPr>
+        <w:spacing w:after="0"/>
+        <w:rPr>
+          <w:rFonts w:cstheme="minorHAnsi"/>
+        </w:rPr>
+      </w:pPr>
+      <w:r>
+        <w:rPr>
+          <w:rFonts w:ascii="Times New Roman" w:hAnsi="Times New Roman" w:cs="Times New Roman"/>
           <w:sz w:val="24"/>
           <w:szCs w:val="24"/>
         </w:rPr>
         <w:lastRenderedPageBreak/>
-        <w:t>expression—without discord. In doing so, this holy life will endure and remain firmly established for a long time, for the benefit and happiness of the many, out of compassion for the world, and for the welfare, benefit, and happiness of both devas and humans…”</w:t>
-      </w:r>
-      <w:r>
-        <w:rPr>
-          <w:rStyle w:val="EndnoteReference"/>
-          <w:rFonts w:ascii="Times New Roman" w:hAnsi="Times New Roman" w:cs="Times New Roman"/>
-          <w:i/>
-          <w:iCs/>
-          <w:sz w:val="24"/>
-          <w:szCs w:val="24"/>
-        </w:rPr>
-        <w:endnoteReference w:id="42"/>
-      </w:r>
-    </w:p>
-    <w:p>
-      <w:pPr>
-        <w:spacing w:after="0"/>
-        <w:rPr>
-          <w:rFonts w:ascii="Times New Roman" w:hAnsi="Times New Roman" w:cs="Times New Roman"/>
-          <w:sz w:val="24"/>
-          <w:szCs w:val="24"/>
-        </w:rPr>
-      </w:pPr>
-    </w:p>
-    <w:p>
-      <w:pPr>
-        <w:spacing w:after="0"/>
-        <w:rPr>
-          <w:rFonts w:cstheme="minorHAnsi"/>
-        </w:rPr>
-      </w:pPr>
-      <w:r>
-        <w:rPr>
-          <w:rFonts w:ascii="Times New Roman" w:hAnsi="Times New Roman" w:cs="Times New Roman"/>
-          <w:sz w:val="24"/>
-          <w:szCs w:val="24"/>
-        </w:rPr>
         <w:t>The things that should be recited are the 37 factors of enlightenment</w:t>
       </w:r>
       <w:r>
@@ -10466,7 +10286,6 @@
           <w:sz w:val="24"/>
           <w:szCs w:val="24"/>
         </w:rPr>
-        <w:lastRenderedPageBreak/>
         <w:t xml:space="preserve">In this way, Venerable </w:t>
       </w:r>
       <w:proofErr w:type="spellStart"/>
@@ -10515,6 +10334,7 @@
           <w:sz w:val="24"/>
           <w:szCs w:val="24"/>
         </w:rPr>
+        <w:lastRenderedPageBreak/>
         <w:t xml:space="preserve">With that note we will end this section. </w:t>
       </w:r>
       <w:r>
@@ -10996,13 +10816,7 @@
         <w:rPr>
           <w:rFonts w:cstheme="minorHAnsi"/>
         </w:rPr>
-        <w:t>AN10:99 (</w:t>
-      </w:r>
-      <w:r>
-        <w:rPr>
-          <w:rFonts w:cstheme="minorHAnsi"/>
-        </w:rPr>
-        <w:t>Upāli</w:t>
+        <w:t>AN10:99 (Upāli</w:t>
       </w:r>
       <w:r>
         <w:rPr>
@@ -11860,13 +11674,7 @@
         <w:rPr>
           <w:rFonts w:cstheme="minorHAnsi"/>
         </w:rPr>
-        <w:t xml:space="preserve"> AN10: 113 (</w:t>
-      </w:r>
-      <w:r>
-        <w:rPr>
-          <w:rFonts w:cstheme="minorHAnsi"/>
-        </w:rPr>
-        <w:t>Non-</w:t>
+        <w:t xml:space="preserve"> AN10: 113 (Non-</w:t>
       </w:r>
       <w:r>
         <w:rPr>
@@ -12039,13 +11847,7 @@
         <w:rPr>
           <w:rFonts w:cstheme="minorHAnsi"/>
         </w:rPr>
-        <w:t xml:space="preserve">AN8: 19 </w:t>
-      </w:r>
-      <w:r>
-        <w:rPr>
-          <w:rFonts w:cstheme="minorHAnsi"/>
-        </w:rPr>
-        <w:t xml:space="preserve">( </w:t>
+        <w:t xml:space="preserve">AN8: 19 ( </w:t>
       </w:r>
       <w:r>
         <w:rPr>

</xml_diff>